<commit_message>
adding vocab_25_Food ko - part 1
</commit_message>
<xml_diff>
--- a/english_via_skype/original_exercises/doc/lesson_25_Food ko_original.docx
+++ b/english_via_skype/original_exercises/doc/lesson_25_Food ko_original.docx
@@ -1,6 +1,6 @@
 
 <file path=word/document.xml><?xml version="1.0" encoding="utf-8"?>
-<w:document xmlns:wpc="http://schemas.microsoft.com/office/word/2010/wordprocessingCanvas" xmlns:mc="http://schemas.openxmlformats.org/markup-compatibility/2006" xmlns:o="urn:schemas-microsoft-com:office:office" xmlns:r="http://schemas.openxmlformats.org/officeDocument/2006/relationships" xmlns:m="http://schemas.openxmlformats.org/officeDocument/2006/math" xmlns:v="urn:schemas-microsoft-com:vml" xmlns:wp14="http://schemas.microsoft.com/office/word/2010/wordprocessingDrawing" xmlns:wp="http://schemas.openxmlformats.org/drawingml/2006/wordprocessingDrawing" xmlns:w10="urn:schemas-microsoft-com:office:word" xmlns:w="http://schemas.openxmlformats.org/wordprocessingml/2006/main" xmlns:w14="http://schemas.microsoft.com/office/word/2010/wordml" xmlns:w15="http://schemas.microsoft.com/office/word/2012/wordml" xmlns:wpg="http://schemas.microsoft.com/office/word/2010/wordprocessingGroup" xmlns:wpi="http://schemas.microsoft.com/office/word/2010/wordprocessingInk" xmlns:wne="http://schemas.microsoft.com/office/word/2006/wordml" xmlns:wps="http://schemas.microsoft.com/office/word/2010/wordprocessingShape" mc:Ignorable="w14 w15 wp14">
+<w:document xmlns:wpc="http://schemas.microsoft.com/office/word/2010/wordprocessingCanvas" xmlns:mc="http://schemas.openxmlformats.org/markup-compatibility/2006" xmlns:o="urn:schemas-microsoft-com:office:office" xmlns:r="http://schemas.openxmlformats.org/officeDocument/2006/relationships" xmlns:m="http://schemas.openxmlformats.org/officeDocument/2006/math" xmlns:v="urn:schemas-microsoft-com:vml" xmlns:wp14="http://schemas.microsoft.com/office/word/2010/wordprocessingDrawing" xmlns:wp="http://schemas.openxmlformats.org/drawingml/2006/wordprocessingDrawing" xmlns:w10="urn:schemas-microsoft-com:office:word" xmlns:w="http://schemas.openxmlformats.org/wordprocessingml/2006/main" xmlns:w14="http://schemas.microsoft.com/office/word/2010/wordml" xmlns:wpg="http://schemas.microsoft.com/office/word/2010/wordprocessingGroup" xmlns:wpi="http://schemas.microsoft.com/office/word/2010/wordprocessingInk" xmlns:wne="http://schemas.microsoft.com/office/word/2006/wordml" xmlns:wps="http://schemas.microsoft.com/office/word/2010/wordprocessingShape" mc:Ignorable="w14 wp14">
   <w:body>
     <w:p>
       <w:pPr>
@@ -105,7 +105,7 @@
                     </pic:cNvPicPr>
                   </pic:nvPicPr>
                   <pic:blipFill>
-                    <a:blip r:embed="rId5">
+                    <a:blip r:embed="rId6">
                       <a:extLst>
                         <a:ext uri="{28A0092B-C50C-407E-A947-70E740481C1C}">
                           <a14:useLocalDpi xmlns:a14="http://schemas.microsoft.com/office/drawing/2010/main" val="0"/>
@@ -165,7 +165,7 @@
           <w:noProof/>
           <w:sz w:val="28"/>
           <w:szCs w:val="28"/>
-          <w:lang w:eastAsia="pl-PL"/>
+          <w:lang w:val="en-US" w:eastAsia="pl-PL"/>
         </w:rPr>
         <w:t xml:space="preserve">burnt , settle, water , leftovers , bird , horse , full , bite , pick , mouth , polish ,  </w:t>
       </w:r>
@@ -509,6 +509,7 @@
           <w:szCs w:val="28"/>
           <w:lang w:val="en-US"/>
         </w:rPr>
+        <w:lastRenderedPageBreak/>
         <w:t>Thousands of ch</w:t>
       </w:r>
       <w:r>
@@ -556,27 +557,7 @@
           <w:szCs w:val="28"/>
           <w:lang w:val="en-US"/>
         </w:rPr>
-        <w:t xml:space="preserve">That food is simply </w:t>
-      </w:r>
-      <w:proofErr w:type="spellStart"/>
-      <w:r>
-        <w:rPr>
-          <w:rFonts w:ascii="Times New Roman" w:hAnsi="Times New Roman" w:cs="Times New Roman"/>
-          <w:sz w:val="28"/>
-          <w:szCs w:val="28"/>
-          <w:lang w:val="en-US"/>
-        </w:rPr>
-        <w:t>i</w:t>
-      </w:r>
-      <w:proofErr w:type="spellEnd"/>
-      <w:r>
-        <w:rPr>
-          <w:rFonts w:ascii="Times New Roman" w:hAnsi="Times New Roman" w:cs="Times New Roman"/>
-          <w:sz w:val="28"/>
-          <w:szCs w:val="28"/>
-          <w:lang w:val="en-US"/>
-        </w:rPr>
-        <w:t>……………………</w:t>
+        <w:t>That food is simply i……………………</w:t>
       </w:r>
       <w:r>
         <w:rPr>
@@ -791,7 +772,6 @@
           <w:szCs w:val="28"/>
           <w:lang w:val="en-US"/>
         </w:rPr>
-        <w:lastRenderedPageBreak/>
         <w:t xml:space="preserve">Could you wait a second. </w:t>
       </w:r>
       <w:r>
@@ -801,19 +781,8 @@
           <w:szCs w:val="28"/>
           <w:lang w:val="en-US"/>
         </w:rPr>
-        <w:t>I will g ……………….</w:t>
-      </w:r>
-      <w:proofErr w:type="spellStart"/>
-      <w:r>
-        <w:rPr>
-          <w:rFonts w:ascii="Times New Roman" w:hAnsi="Times New Roman" w:cs="Times New Roman"/>
-          <w:sz w:val="28"/>
-          <w:szCs w:val="28"/>
-          <w:lang w:val="en-US"/>
-        </w:rPr>
-        <w:t>sth</w:t>
-      </w:r>
-      <w:proofErr w:type="spellEnd"/>
+        <w:t>I will g ……………….sth</w:t>
+      </w:r>
     </w:p>
     <w:p>
       <w:pPr>
@@ -997,198 +966,206 @@
           <w:szCs w:val="28"/>
           <w:lang w:val="en-US"/>
         </w:rPr>
-        <w:t xml:space="preserve">                                                                     tough meet  </w:t>
-      </w:r>
-    </w:p>
-    <w:p>
-      <w:pPr>
-        <w:rPr>
-          <w:rFonts w:ascii="Times New Roman" w:hAnsi="Times New Roman" w:cs="Times New Roman"/>
-          <w:sz w:val="28"/>
-          <w:szCs w:val="28"/>
-          <w:lang w:val="en-US"/>
-        </w:rPr>
-      </w:pPr>
-      <w:r>
-        <w:rPr>
-          <w:rFonts w:ascii="Times New Roman" w:hAnsi="Times New Roman" w:cs="Times New Roman"/>
-          <w:sz w:val="28"/>
-          <w:szCs w:val="28"/>
-          <w:lang w:val="en-US"/>
-        </w:rPr>
-        <w:t xml:space="preserve">Gorge on </w:t>
-      </w:r>
-      <w:r>
-        <w:rPr>
-          <w:rFonts w:ascii="Times New Roman" w:hAnsi="Times New Roman" w:cs="Times New Roman"/>
-          <w:sz w:val="28"/>
-          <w:szCs w:val="28"/>
-          <w:lang w:val="en-US"/>
-        </w:rPr>
-        <w:t xml:space="preserve">                                                                 peanuts</w:t>
-      </w:r>
-    </w:p>
-    <w:p>
-      <w:pPr>
-        <w:rPr>
-          <w:rFonts w:ascii="Times New Roman" w:hAnsi="Times New Roman" w:cs="Times New Roman"/>
-          <w:sz w:val="28"/>
-          <w:szCs w:val="28"/>
-          <w:lang w:val="en-US"/>
-        </w:rPr>
-      </w:pPr>
-      <w:r>
-        <w:rPr>
-          <w:rFonts w:ascii="Times New Roman" w:hAnsi="Times New Roman" w:cs="Times New Roman"/>
-          <w:sz w:val="28"/>
-          <w:szCs w:val="28"/>
-          <w:lang w:val="en-US"/>
-        </w:rPr>
-        <w:t>Choke</w:t>
-      </w:r>
-      <w:r>
-        <w:rPr>
-          <w:rFonts w:ascii="Times New Roman" w:hAnsi="Times New Roman" w:cs="Times New Roman"/>
-          <w:sz w:val="28"/>
-          <w:szCs w:val="28"/>
-          <w:lang w:val="en-US"/>
-        </w:rPr>
-        <w:t xml:space="preserve">                                                                      sweets</w:t>
-      </w:r>
-    </w:p>
-    <w:p>
-      <w:pPr>
-        <w:rPr>
-          <w:rFonts w:ascii="Times New Roman" w:hAnsi="Times New Roman" w:cs="Times New Roman"/>
-          <w:sz w:val="28"/>
-          <w:szCs w:val="28"/>
-          <w:lang w:val="en-US"/>
-        </w:rPr>
-      </w:pPr>
-      <w:r>
-        <w:rPr>
-          <w:rFonts w:ascii="Times New Roman" w:hAnsi="Times New Roman" w:cs="Times New Roman"/>
-          <w:sz w:val="28"/>
-          <w:szCs w:val="28"/>
-          <w:lang w:val="en-US"/>
-        </w:rPr>
-        <w:t>Chew</w:t>
-      </w:r>
-      <w:r>
-        <w:rPr>
-          <w:rFonts w:ascii="Times New Roman" w:hAnsi="Times New Roman" w:cs="Times New Roman"/>
-          <w:sz w:val="28"/>
-          <w:szCs w:val="28"/>
-          <w:lang w:val="en-US"/>
-        </w:rPr>
-        <w:t xml:space="preserve">                                                                       with stone</w:t>
-      </w:r>
-    </w:p>
-    <w:p>
-      <w:pPr>
-        <w:rPr>
-          <w:rFonts w:ascii="Times New Roman" w:hAnsi="Times New Roman" w:cs="Times New Roman"/>
-          <w:sz w:val="28"/>
-          <w:szCs w:val="28"/>
-          <w:lang w:val="en-US"/>
-        </w:rPr>
-      </w:pPr>
-      <w:proofErr w:type="spellStart"/>
-      <w:r>
-        <w:rPr>
-          <w:rFonts w:ascii="Times New Roman" w:hAnsi="Times New Roman" w:cs="Times New Roman"/>
-          <w:sz w:val="28"/>
-          <w:szCs w:val="28"/>
-          <w:lang w:val="en-US"/>
-        </w:rPr>
-        <w:t>Savour</w:t>
-      </w:r>
-      <w:proofErr w:type="spellEnd"/>
-      <w:r>
-        <w:rPr>
-          <w:rFonts w:ascii="Times New Roman" w:hAnsi="Times New Roman" w:cs="Times New Roman"/>
-          <w:sz w:val="28"/>
-          <w:szCs w:val="28"/>
-          <w:lang w:val="en-US"/>
-        </w:rPr>
-        <w:t xml:space="preserve"> in</w:t>
-      </w:r>
-      <w:r>
-        <w:rPr>
-          <w:rFonts w:ascii="Times New Roman" w:hAnsi="Times New Roman" w:cs="Times New Roman"/>
-          <w:sz w:val="28"/>
-          <w:szCs w:val="28"/>
-          <w:lang w:val="en-US"/>
-        </w:rPr>
-        <w:t xml:space="preserve">                                                                 ice cream</w:t>
-      </w:r>
-    </w:p>
-    <w:p>
-      <w:pPr>
-        <w:rPr>
-          <w:rFonts w:ascii="Times New Roman" w:hAnsi="Times New Roman" w:cs="Times New Roman"/>
-          <w:sz w:val="28"/>
-          <w:szCs w:val="28"/>
-          <w:lang w:val="en-US"/>
-        </w:rPr>
-      </w:pPr>
-      <w:r>
-        <w:rPr>
-          <w:rFonts w:ascii="Times New Roman" w:hAnsi="Times New Roman" w:cs="Times New Roman"/>
-          <w:sz w:val="28"/>
-          <w:szCs w:val="28"/>
-          <w:lang w:val="en-US"/>
-        </w:rPr>
-        <w:t>Peck at</w:t>
-      </w:r>
-      <w:r>
-        <w:rPr>
-          <w:rFonts w:ascii="Times New Roman" w:hAnsi="Times New Roman" w:cs="Times New Roman"/>
-          <w:sz w:val="28"/>
-          <w:szCs w:val="28"/>
-          <w:lang w:val="en-US"/>
-        </w:rPr>
-        <w:t xml:space="preserve">                                                                     coke   </w:t>
-      </w:r>
-    </w:p>
-    <w:p>
-      <w:pPr>
-        <w:rPr>
-          <w:rFonts w:ascii="Times New Roman" w:hAnsi="Times New Roman" w:cs="Times New Roman"/>
-          <w:sz w:val="28"/>
-          <w:szCs w:val="28"/>
-          <w:lang w:val="en-US"/>
-        </w:rPr>
-      </w:pPr>
-      <w:r>
-        <w:rPr>
-          <w:rFonts w:ascii="Times New Roman" w:hAnsi="Times New Roman" w:cs="Times New Roman"/>
-          <w:sz w:val="28"/>
-          <w:szCs w:val="28"/>
-          <w:lang w:val="en-US"/>
-        </w:rPr>
-        <w:t xml:space="preserve">Wolf down </w:t>
-      </w:r>
-      <w:r>
-        <w:rPr>
-          <w:rFonts w:ascii="Times New Roman" w:hAnsi="Times New Roman" w:cs="Times New Roman"/>
-          <w:sz w:val="28"/>
-          <w:szCs w:val="28"/>
-          <w:lang w:val="en-US"/>
-        </w:rPr>
-        <w:t xml:space="preserve">                                       </w:t>
-      </w:r>
-      <w:r>
-        <w:rPr>
-          <w:rFonts w:ascii="Times New Roman" w:hAnsi="Times New Roman" w:cs="Times New Roman"/>
-          <w:sz w:val="28"/>
-          <w:szCs w:val="28"/>
-          <w:lang w:val="en-US"/>
-        </w:rPr>
-        <w:t xml:space="preserve">                       </w:t>
+        <w:t xml:space="preserve">                                              </w:t>
+      </w:r>
+      <w:r>
+        <w:rPr>
+          <w:rFonts w:ascii="Times New Roman" w:hAnsi="Times New Roman" w:cs="Times New Roman"/>
+          <w:sz w:val="28"/>
+          <w:szCs w:val="28"/>
+          <w:lang w:val="en-US"/>
+        </w:rPr>
+        <w:t xml:space="preserve">                       tough mea</w:t>
       </w:r>
       <w:bookmarkStart w:id="0" w:name="_GoBack"/>
       <w:bookmarkEnd w:id="0"/>
+      <w:r>
+        <w:rPr>
+          <w:rFonts w:ascii="Times New Roman" w:hAnsi="Times New Roman" w:cs="Times New Roman"/>
+          <w:sz w:val="28"/>
+          <w:szCs w:val="28"/>
+          <w:lang w:val="en-US"/>
+        </w:rPr>
+        <w:t xml:space="preserve">t  </w:t>
+      </w:r>
+    </w:p>
+    <w:p>
+      <w:pPr>
+        <w:rPr>
+          <w:rFonts w:ascii="Times New Roman" w:hAnsi="Times New Roman" w:cs="Times New Roman"/>
+          <w:sz w:val="28"/>
+          <w:szCs w:val="28"/>
+          <w:lang w:val="en-US"/>
+        </w:rPr>
+      </w:pPr>
+      <w:r>
+        <w:rPr>
+          <w:rFonts w:ascii="Times New Roman" w:hAnsi="Times New Roman" w:cs="Times New Roman"/>
+          <w:sz w:val="28"/>
+          <w:szCs w:val="28"/>
+          <w:lang w:val="en-US"/>
+        </w:rPr>
+        <w:t xml:space="preserve">Gorge on </w:t>
+      </w:r>
+      <w:r>
+        <w:rPr>
+          <w:rFonts w:ascii="Times New Roman" w:hAnsi="Times New Roman" w:cs="Times New Roman"/>
+          <w:sz w:val="28"/>
+          <w:szCs w:val="28"/>
+          <w:lang w:val="en-US"/>
+        </w:rPr>
+        <w:t xml:space="preserve">                                                                 peanuts</w:t>
+      </w:r>
+    </w:p>
+    <w:p>
+      <w:pPr>
+        <w:rPr>
+          <w:rFonts w:ascii="Times New Roman" w:hAnsi="Times New Roman" w:cs="Times New Roman"/>
+          <w:sz w:val="28"/>
+          <w:szCs w:val="28"/>
+          <w:lang w:val="en-US"/>
+        </w:rPr>
+      </w:pPr>
+      <w:r>
+        <w:rPr>
+          <w:rFonts w:ascii="Times New Roman" w:hAnsi="Times New Roman" w:cs="Times New Roman"/>
+          <w:sz w:val="28"/>
+          <w:szCs w:val="28"/>
+          <w:lang w:val="en-US"/>
+        </w:rPr>
+        <w:t>Choke</w:t>
+      </w:r>
+      <w:r>
+        <w:rPr>
+          <w:rFonts w:ascii="Times New Roman" w:hAnsi="Times New Roman" w:cs="Times New Roman"/>
+          <w:sz w:val="28"/>
+          <w:szCs w:val="28"/>
+          <w:lang w:val="en-US"/>
+        </w:rPr>
+        <w:t xml:space="preserve">                                                                      sweets</w:t>
+      </w:r>
+    </w:p>
+    <w:p>
+      <w:pPr>
+        <w:rPr>
+          <w:rFonts w:ascii="Times New Roman" w:hAnsi="Times New Roman" w:cs="Times New Roman"/>
+          <w:sz w:val="28"/>
+          <w:szCs w:val="28"/>
+          <w:lang w:val="en-US"/>
+        </w:rPr>
+      </w:pPr>
+      <w:r>
+        <w:rPr>
+          <w:rFonts w:ascii="Times New Roman" w:hAnsi="Times New Roman" w:cs="Times New Roman"/>
+          <w:sz w:val="28"/>
+          <w:szCs w:val="28"/>
+          <w:lang w:val="en-US"/>
+        </w:rPr>
+        <w:t>Chew</w:t>
+      </w:r>
+      <w:r>
+        <w:rPr>
+          <w:rFonts w:ascii="Times New Roman" w:hAnsi="Times New Roman" w:cs="Times New Roman"/>
+          <w:sz w:val="28"/>
+          <w:szCs w:val="28"/>
+          <w:lang w:val="en-US"/>
+        </w:rPr>
+        <w:t xml:space="preserve">                                                                       with stone</w:t>
+      </w:r>
+    </w:p>
+    <w:p>
+      <w:pPr>
+        <w:rPr>
+          <w:rFonts w:ascii="Times New Roman" w:hAnsi="Times New Roman" w:cs="Times New Roman"/>
+          <w:sz w:val="28"/>
+          <w:szCs w:val="28"/>
+          <w:lang w:val="en-US"/>
+        </w:rPr>
+      </w:pPr>
+      <w:r>
+        <w:rPr>
+          <w:rFonts w:ascii="Times New Roman" w:hAnsi="Times New Roman" w:cs="Times New Roman"/>
+          <w:sz w:val="28"/>
+          <w:szCs w:val="28"/>
+          <w:lang w:val="en-US"/>
+        </w:rPr>
+        <w:t>Savour in</w:t>
+      </w:r>
+      <w:r>
+        <w:rPr>
+          <w:rFonts w:ascii="Times New Roman" w:hAnsi="Times New Roman" w:cs="Times New Roman"/>
+          <w:sz w:val="28"/>
+          <w:szCs w:val="28"/>
+          <w:lang w:val="en-US"/>
+        </w:rPr>
+        <w:t xml:space="preserve">                                                                 ice cream</w:t>
+      </w:r>
+    </w:p>
+    <w:p>
+      <w:pPr>
+        <w:rPr>
+          <w:rFonts w:ascii="Times New Roman" w:hAnsi="Times New Roman" w:cs="Times New Roman"/>
+          <w:sz w:val="28"/>
+          <w:szCs w:val="28"/>
+          <w:lang w:val="en-US"/>
+        </w:rPr>
+      </w:pPr>
+      <w:r>
+        <w:rPr>
+          <w:rFonts w:ascii="Times New Roman" w:hAnsi="Times New Roman" w:cs="Times New Roman"/>
+          <w:sz w:val="28"/>
+          <w:szCs w:val="28"/>
+          <w:lang w:val="en-US"/>
+        </w:rPr>
+        <w:lastRenderedPageBreak/>
+        <w:t>Peck at</w:t>
+      </w:r>
+      <w:r>
+        <w:rPr>
+          <w:rFonts w:ascii="Times New Roman" w:hAnsi="Times New Roman" w:cs="Times New Roman"/>
+          <w:sz w:val="28"/>
+          <w:szCs w:val="28"/>
+          <w:lang w:val="en-US"/>
+        </w:rPr>
+        <w:t xml:space="preserve">                                                                     coke   </w:t>
+      </w:r>
+    </w:p>
+    <w:p>
+      <w:pPr>
+        <w:rPr>
+          <w:rFonts w:ascii="Times New Roman" w:hAnsi="Times New Roman" w:cs="Times New Roman"/>
+          <w:sz w:val="28"/>
+          <w:szCs w:val="28"/>
+          <w:lang w:val="en-US"/>
+        </w:rPr>
+      </w:pPr>
+      <w:r>
+        <w:rPr>
+          <w:rFonts w:ascii="Times New Roman" w:hAnsi="Times New Roman" w:cs="Times New Roman"/>
+          <w:sz w:val="28"/>
+          <w:szCs w:val="28"/>
+          <w:lang w:val="en-US"/>
+        </w:rPr>
+        <w:t xml:space="preserve">Wolf down </w:t>
+      </w:r>
+      <w:r>
+        <w:rPr>
+          <w:rFonts w:ascii="Times New Roman" w:hAnsi="Times New Roman" w:cs="Times New Roman"/>
+          <w:sz w:val="28"/>
+          <w:szCs w:val="28"/>
+          <w:lang w:val="en-US"/>
+        </w:rPr>
+        <w:t xml:space="preserve">                                       </w:t>
+      </w:r>
+      <w:r>
+        <w:rPr>
+          <w:rFonts w:ascii="Times New Roman" w:hAnsi="Times New Roman" w:cs="Times New Roman"/>
+          <w:sz w:val="28"/>
+          <w:szCs w:val="28"/>
+          <w:lang w:val="en-US"/>
+        </w:rPr>
+        <w:t xml:space="preserve">                       </w:t>
+      </w:r>
       <w:r>
         <w:rPr>
           <w:rFonts w:ascii="Times New Roman" w:hAnsi="Times New Roman" w:cs="Times New Roman"/>
@@ -1278,9 +1255,9 @@
             <o:lock v:ext="edit" aspectratio="t"/>
           </v:shapetype>
           <v:shape id="_x0000_i1053" type="#_x0000_t75" style="width:49.5pt;height:18pt" o:ole="">
-            <v:imagedata r:id="rId6" o:title=""/>
+            <v:imagedata r:id="rId7" o:title=""/>
           </v:shape>
-          <w:control r:id="rId7" w:name="DefaultOcxName1" w:shapeid="_x0000_i1053"/>
+          <w:control r:id="rId8" w:name="DefaultOcxName1" w:shapeid="_x0000_i1053"/>
         </w:object>
       </w:r>
       <w:r>
@@ -1345,9 +1322,9 @@
         </w:rPr>
         <w:object w:dxaOrig="225" w:dyaOrig="225">
           <v:shape id="_x0000_i1057" type="#_x0000_t75" style="width:49.5pt;height:18pt" o:ole="">
-            <v:imagedata r:id="rId6" o:title=""/>
+            <v:imagedata r:id="rId7" o:title=""/>
           </v:shape>
-          <w:control r:id="rId8" w:name="DefaultOcxName2" w:shapeid="_x0000_i1057"/>
+          <w:control r:id="rId9" w:name="DefaultOcxName2" w:shapeid="_x0000_i1057"/>
         </w:object>
       </w:r>
       <w:r>
@@ -1422,9 +1399,9 @@
         </w:rPr>
         <w:object w:dxaOrig="225" w:dyaOrig="225">
           <v:shape id="_x0000_i1061" type="#_x0000_t75" style="width:49.5pt;height:18pt" o:ole="">
-            <v:imagedata r:id="rId6" o:title=""/>
+            <v:imagedata r:id="rId7" o:title=""/>
           </v:shape>
-          <w:control r:id="rId9" w:name="DefaultOcxName4" w:shapeid="_x0000_i1061"/>
+          <w:control r:id="rId10" w:name="DefaultOcxName4" w:shapeid="_x0000_i1061"/>
         </w:object>
       </w:r>
       <w:r>
@@ -1489,9 +1466,9 @@
         </w:rPr>
         <w:object w:dxaOrig="225" w:dyaOrig="225">
           <v:shape id="_x0000_i1065" type="#_x0000_t75" style="width:49.5pt;height:18pt" o:ole="">
-            <v:imagedata r:id="rId6" o:title=""/>
+            <v:imagedata r:id="rId7" o:title=""/>
           </v:shape>
-          <w:control r:id="rId10" w:name="DefaultOcxName5" w:shapeid="_x0000_i1065"/>
+          <w:control r:id="rId11" w:name="DefaultOcxName5" w:shapeid="_x0000_i1065"/>
         </w:object>
       </w:r>
       <w:r>
@@ -1556,9 +1533,9 @@
         </w:rPr>
         <w:object w:dxaOrig="225" w:dyaOrig="225">
           <v:shape id="_x0000_i1069" type="#_x0000_t75" style="width:49.5pt;height:18pt" o:ole="">
-            <v:imagedata r:id="rId6" o:title=""/>
+            <v:imagedata r:id="rId7" o:title=""/>
           </v:shape>
-          <w:control r:id="rId11" w:name="DefaultOcxName6" w:shapeid="_x0000_i1069"/>
+          <w:control r:id="rId12" w:name="DefaultOcxName6" w:shapeid="_x0000_i1069"/>
         </w:object>
       </w:r>
       <w:r>
@@ -1571,7 +1548,6 @@
         </w:rPr>
         <w:t> (</w:t>
       </w:r>
-      <w:proofErr w:type="spellStart"/>
       <w:r>
         <w:rPr>
           <w:rFonts w:ascii="Times New Roman" w:eastAsia="Times New Roman" w:hAnsi="Times New Roman" w:cs="Times New Roman"/>
@@ -1582,9 +1558,63 @@
           <w:szCs w:val="28"/>
           <w:lang w:val="en-US"/>
         </w:rPr>
-        <w:t>unfat</w:t>
-      </w:r>
-      <w:proofErr w:type="spellEnd"/>
+        <w:t>unfat/lean</w:t>
+      </w:r>
+      <w:r>
+        <w:rPr>
+          <w:rFonts w:ascii="Times New Roman" w:eastAsia="Times New Roman" w:hAnsi="Times New Roman" w:cs="Times New Roman"/>
+          <w:color w:val="333333"/>
+          <w:sz w:val="28"/>
+          <w:szCs w:val="28"/>
+          <w:lang w:val="en-US"/>
+        </w:rPr>
+        <w:t>) meat. </w:t>
+      </w:r>
+      <w:r>
+        <w:rPr>
+          <w:rFonts w:ascii="Times New Roman" w:eastAsia="Times New Roman" w:hAnsi="Times New Roman" w:cs="Times New Roman"/>
+          <w:color w:val="333333"/>
+          <w:sz w:val="28"/>
+          <w:szCs w:val="28"/>
+          <w:lang w:val="en-US"/>
+        </w:rPr>
+        <w:br/>
+      </w:r>
+      <w:r>
+        <w:rPr>
+          <w:rFonts w:ascii="Times New Roman" w:eastAsia="Times New Roman" w:hAnsi="Times New Roman" w:cs="Times New Roman"/>
+          <w:color w:val="333333"/>
+          <w:sz w:val="28"/>
+          <w:szCs w:val="28"/>
+          <w:lang w:val="en-US"/>
+        </w:rPr>
+        <w:br/>
+        <w:t>8. Fresh squeezed juice is very </w:t>
+      </w:r>
+      <w:r>
+        <w:rPr>
+          <w:rFonts w:ascii="Times New Roman" w:eastAsia="Times New Roman" w:hAnsi="Times New Roman" w:cs="Times New Roman"/>
+          <w:color w:val="333333"/>
+          <w:sz w:val="28"/>
+          <w:szCs w:val="28"/>
+        </w:rPr>
+        <w:object w:dxaOrig="225" w:dyaOrig="225">
+          <v:shape id="_x0000_i1073" type="#_x0000_t75" style="width:49.5pt;height:18pt" o:ole="">
+            <v:imagedata r:id="rId7" o:title=""/>
+          </v:shape>
+          <w:control r:id="rId13" w:name="DefaultOcxName7" w:shapeid="_x0000_i1073"/>
+        </w:object>
+      </w:r>
+      <w:r>
+        <w:rPr>
+          <w:rFonts w:ascii="Times New Roman" w:eastAsia="Times New Roman" w:hAnsi="Times New Roman" w:cs="Times New Roman"/>
+          <w:color w:val="333333"/>
+          <w:sz w:val="28"/>
+          <w:szCs w:val="28"/>
+          <w:lang w:val="en-US"/>
+        </w:rPr>
+        <w:t> (</w:t>
+      </w:r>
       <w:r>
         <w:rPr>
           <w:rFonts w:ascii="Times New Roman" w:eastAsia="Times New Roman" w:hAnsi="Times New Roman" w:cs="Times New Roman"/>
@@ -1595,7 +1625,7 @@
           <w:szCs w:val="28"/>
           <w:lang w:val="en-US"/>
         </w:rPr>
-        <w:t>/lean</w:t>
+        <w:t>nutritious/nutritional</w:t>
       </w:r>
       <w:r>
         <w:rPr>
@@ -1605,7 +1635,7 @@
           <w:szCs w:val="28"/>
           <w:lang w:val="en-US"/>
         </w:rPr>
-        <w:t>) meat. </w:t>
+        <w:t>). </w:t>
       </w:r>
       <w:r>
         <w:rPr>
@@ -1625,74 +1655,6 @@
           <w:szCs w:val="28"/>
           <w:lang w:val="en-US"/>
         </w:rPr>
-        <w:br/>
-        <w:t>8. Fresh squeezed juice is very </w:t>
-      </w:r>
-      <w:r>
-        <w:rPr>
-          <w:rFonts w:ascii="Times New Roman" w:eastAsia="Times New Roman" w:hAnsi="Times New Roman" w:cs="Times New Roman"/>
-          <w:color w:val="333333"/>
-          <w:sz w:val="28"/>
-          <w:szCs w:val="28"/>
-        </w:rPr>
-        <w:object w:dxaOrig="225" w:dyaOrig="225">
-          <v:shape id="_x0000_i1073" type="#_x0000_t75" style="width:49.5pt;height:18pt" o:ole="">
-            <v:imagedata r:id="rId6" o:title=""/>
-          </v:shape>
-          <w:control r:id="rId12" w:name="DefaultOcxName7" w:shapeid="_x0000_i1073"/>
-        </w:object>
-      </w:r>
-      <w:r>
-        <w:rPr>
-          <w:rFonts w:ascii="Times New Roman" w:eastAsia="Times New Roman" w:hAnsi="Times New Roman" w:cs="Times New Roman"/>
-          <w:color w:val="333333"/>
-          <w:sz w:val="28"/>
-          <w:szCs w:val="28"/>
-          <w:lang w:val="en-US"/>
-        </w:rPr>
-        <w:t> (</w:t>
-      </w:r>
-      <w:r>
-        <w:rPr>
-          <w:rFonts w:ascii="Times New Roman" w:eastAsia="Times New Roman" w:hAnsi="Times New Roman" w:cs="Times New Roman"/>
-          <w:i/>
-          <w:iCs/>
-          <w:color w:val="333333"/>
-          <w:sz w:val="28"/>
-          <w:szCs w:val="28"/>
-          <w:lang w:val="en-US"/>
-        </w:rPr>
-        <w:t>nutritious/nutritional</w:t>
-      </w:r>
-      <w:r>
-        <w:rPr>
-          <w:rFonts w:ascii="Times New Roman" w:eastAsia="Times New Roman" w:hAnsi="Times New Roman" w:cs="Times New Roman"/>
-          <w:color w:val="333333"/>
-          <w:sz w:val="28"/>
-          <w:szCs w:val="28"/>
-          <w:lang w:val="en-US"/>
-        </w:rPr>
-        <w:t>). </w:t>
-      </w:r>
-      <w:r>
-        <w:rPr>
-          <w:rFonts w:ascii="Times New Roman" w:eastAsia="Times New Roman" w:hAnsi="Times New Roman" w:cs="Times New Roman"/>
-          <w:color w:val="333333"/>
-          <w:sz w:val="28"/>
-          <w:szCs w:val="28"/>
-          <w:lang w:val="en-US"/>
-        </w:rPr>
-        <w:br/>
-      </w:r>
-      <w:r>
-        <w:rPr>
-          <w:rFonts w:ascii="Times New Roman" w:eastAsia="Times New Roman" w:hAnsi="Times New Roman" w:cs="Times New Roman"/>
-          <w:color w:val="333333"/>
-          <w:sz w:val="28"/>
-          <w:szCs w:val="28"/>
-          <w:lang w:val="en-US"/>
-        </w:rPr>
-        <w:lastRenderedPageBreak/>
         <w:br/>
         <w:t>9. In a restaurant, you can order your steak "rare", "medium", or "well </w:t>
       </w:r>
@@ -1705,9 +1667,9 @@
         </w:rPr>
         <w:object w:dxaOrig="225" w:dyaOrig="225">
           <v:shape id="_x0000_i1077" type="#_x0000_t75" style="width:49.5pt;height:18pt" o:ole="">
-            <v:imagedata r:id="rId6" o:title=""/>
+            <v:imagedata r:id="rId7" o:title=""/>
           </v:shape>
-          <w:control r:id="rId13" w:name="DefaultOcxName8" w:shapeid="_x0000_i1077"/>
+          <w:control r:id="rId14" w:name="DefaultOcxName8" w:shapeid="_x0000_i1077"/>
         </w:object>
       </w:r>
       <w:r>
@@ -1811,9 +1773,9 @@
         </w:rPr>
         <w:object w:dxaOrig="225" w:dyaOrig="225">
           <v:shape id="_x0000_i1081" type="#_x0000_t75" style="width:49.5pt;height:18pt" o:ole="">
-            <v:imagedata r:id="rId6" o:title=""/>
+            <v:imagedata r:id="rId7" o:title=""/>
           </v:shape>
-          <w:control r:id="rId14" w:name="DefaultOcxName11" w:shapeid="_x0000_i1081"/>
+          <w:control r:id="rId15" w:name="DefaultOcxName11" w:shapeid="_x0000_i1081"/>
         </w:object>
       </w:r>
       <w:r>
@@ -1925,9 +1887,9 @@
         </w:rPr>
         <w:object w:dxaOrig="225" w:dyaOrig="225">
           <v:shape id="_x0000_i1085" type="#_x0000_t75" style="width:49.5pt;height:18pt" o:ole="">
-            <v:imagedata r:id="rId6" o:title=""/>
+            <v:imagedata r:id="rId7" o:title=""/>
           </v:shape>
-          <w:control r:id="rId15" w:name="DefaultOcxName21" w:shapeid="_x0000_i1085"/>
+          <w:control r:id="rId16" w:name="DefaultOcxName21" w:shapeid="_x0000_i1085"/>
         </w:object>
       </w:r>
       <w:r>
@@ -2039,9 +2001,9 @@
         </w:rPr>
         <w:object w:dxaOrig="225" w:dyaOrig="225">
           <v:shape id="_x0000_i1089" type="#_x0000_t75" style="width:49.5pt;height:18pt" o:ole="">
-            <v:imagedata r:id="rId6" o:title=""/>
+            <v:imagedata r:id="rId7" o:title=""/>
           </v:shape>
-          <w:control r:id="rId16" w:name="DefaultOcxName31" w:shapeid="_x0000_i1089"/>
+          <w:control r:id="rId17" w:name="DefaultOcxName31" w:shapeid="_x0000_i1089"/>
         </w:object>
       </w:r>
       <w:r>
@@ -2153,9 +2115,9 @@
         </w:rPr>
         <w:object w:dxaOrig="225" w:dyaOrig="225">
           <v:shape id="_x0000_i1093" type="#_x0000_t75" style="width:49.5pt;height:18pt" o:ole="">
-            <v:imagedata r:id="rId6" o:title=""/>
+            <v:imagedata r:id="rId7" o:title=""/>
           </v:shape>
-          <w:control r:id="rId17" w:name="DefaultOcxName41" w:shapeid="_x0000_i1093"/>
+          <w:control r:id="rId18" w:name="DefaultOcxName41" w:shapeid="_x0000_i1093"/>
         </w:object>
       </w:r>
       <w:r>
@@ -2255,9 +2217,9 @@
         </w:rPr>
         <w:object w:dxaOrig="225" w:dyaOrig="225">
           <v:shape id="_x0000_i1097" type="#_x0000_t75" style="width:49.5pt;height:18pt" o:ole="">
-            <v:imagedata r:id="rId6" o:title=""/>
+            <v:imagedata r:id="rId7" o:title=""/>
           </v:shape>
-          <w:control r:id="rId18" w:name="DefaultOcxName51" w:shapeid="_x0000_i1097"/>
+          <w:control r:id="rId19" w:name="DefaultOcxName51" w:shapeid="_x0000_i1097"/>
         </w:object>
       </w:r>
       <w:r>
@@ -2369,9 +2331,9 @@
         </w:rPr>
         <w:object w:dxaOrig="225" w:dyaOrig="225">
           <v:shape id="_x0000_i1101" type="#_x0000_t75" style="width:49.5pt;height:18pt" o:ole="">
-            <v:imagedata r:id="rId6" o:title=""/>
+            <v:imagedata r:id="rId7" o:title=""/>
           </v:shape>
-          <w:control r:id="rId19" w:name="DefaultOcxName81" w:shapeid="_x0000_i1101"/>
+          <w:control r:id="rId20" w:name="DefaultOcxName81" w:shapeid="_x0000_i1101"/>
         </w:object>
       </w:r>
       <w:r>
@@ -2397,7 +2359,6 @@
         </w:rPr>
         <w:t>(</w:t>
       </w:r>
-      <w:proofErr w:type="spellStart"/>
       <w:r>
         <w:rPr>
           <w:rStyle w:val="Uwydatnienie"/>
@@ -2408,20 +2369,7 @@
           <w:shd w:val="clear" w:color="auto" w:fill="FFFFFF"/>
           <w:lang w:val="en-US"/>
         </w:rPr>
-        <w:t>unsparkling</w:t>
-      </w:r>
-      <w:proofErr w:type="spellEnd"/>
-      <w:r>
-        <w:rPr>
-          <w:rStyle w:val="Uwydatnienie"/>
-          <w:rFonts w:ascii="Times New Roman" w:hAnsi="Times New Roman" w:cs="Times New Roman"/>
-          <w:color w:val="333333"/>
-          <w:sz w:val="28"/>
-          <w:szCs w:val="28"/>
-          <w:shd w:val="clear" w:color="auto" w:fill="FFFFFF"/>
-          <w:lang w:val="en-US"/>
-        </w:rPr>
-        <w:t>/still</w:t>
+        <w:t>unsparkling/still</w:t>
       </w:r>
       <w:r>
         <w:rPr>
@@ -2934,7 +2882,6 @@
                 <w:szCs w:val="28"/>
                 <w:lang w:val="en-US"/>
               </w:rPr>
-              <w:lastRenderedPageBreak/>
               <w:t>14. Mix all the dry _______________ before adding the milk.</w:t>
             </w:r>
           </w:p>
@@ -3382,6 +3329,7 @@
           <w:szCs w:val="28"/>
           <w:lang w:val="en-US"/>
         </w:rPr>
+        <w:lastRenderedPageBreak/>
         <w:t>-…………………yourself at home</w:t>
       </w:r>
     </w:p>
@@ -3554,79 +3502,7 @@
           <w:sz w:val="28"/>
           <w:szCs w:val="28"/>
         </w:rPr>
-        <w:t xml:space="preserve">I </w:t>
-      </w:r>
-      <w:proofErr w:type="spellStart"/>
-      <w:r>
-        <w:rPr>
-          <w:rFonts w:ascii="Times New Roman" w:hAnsi="Times New Roman" w:cs="Times New Roman"/>
-          <w:sz w:val="28"/>
-          <w:szCs w:val="28"/>
-        </w:rPr>
-        <w:t>take</w:t>
-      </w:r>
-      <w:proofErr w:type="spellEnd"/>
-      <w:r>
-        <w:rPr>
-          <w:rFonts w:ascii="Times New Roman" w:hAnsi="Times New Roman" w:cs="Times New Roman"/>
-          <w:sz w:val="28"/>
-          <w:szCs w:val="28"/>
-        </w:rPr>
-        <w:t xml:space="preserve"> </w:t>
-      </w:r>
-      <w:proofErr w:type="spellStart"/>
-      <w:r>
-        <w:rPr>
-          <w:rFonts w:ascii="Times New Roman" w:hAnsi="Times New Roman" w:cs="Times New Roman"/>
-          <w:sz w:val="28"/>
-          <w:szCs w:val="28"/>
-        </w:rPr>
-        <w:t>care</w:t>
-      </w:r>
-      <w:proofErr w:type="spellEnd"/>
-      <w:r>
-        <w:rPr>
-          <w:rFonts w:ascii="Times New Roman" w:hAnsi="Times New Roman" w:cs="Times New Roman"/>
-          <w:sz w:val="28"/>
-          <w:szCs w:val="28"/>
-        </w:rPr>
-        <w:t xml:space="preserve"> </w:t>
-      </w:r>
-      <w:proofErr w:type="spellStart"/>
-      <w:r>
-        <w:rPr>
-          <w:rFonts w:ascii="Times New Roman" w:hAnsi="Times New Roman" w:cs="Times New Roman"/>
-          <w:sz w:val="28"/>
-          <w:szCs w:val="28"/>
-        </w:rPr>
-        <w:t>about</w:t>
-      </w:r>
-      <w:proofErr w:type="spellEnd"/>
-      <w:r>
-        <w:rPr>
-          <w:rFonts w:ascii="Times New Roman" w:hAnsi="Times New Roman" w:cs="Times New Roman"/>
-          <w:sz w:val="28"/>
-          <w:szCs w:val="28"/>
-        </w:rPr>
-        <w:t xml:space="preserve"> </w:t>
-      </w:r>
-      <w:proofErr w:type="spellStart"/>
-      <w:r>
-        <w:rPr>
-          <w:rFonts w:ascii="Times New Roman" w:hAnsi="Times New Roman" w:cs="Times New Roman"/>
-          <w:sz w:val="28"/>
-          <w:szCs w:val="28"/>
-        </w:rPr>
-        <w:t>it</w:t>
-      </w:r>
-      <w:proofErr w:type="spellEnd"/>
-      <w:r>
-        <w:rPr>
-          <w:rFonts w:ascii="Times New Roman" w:hAnsi="Times New Roman" w:cs="Times New Roman"/>
-          <w:sz w:val="28"/>
-          <w:szCs w:val="28"/>
-        </w:rPr>
-        <w:t xml:space="preserve"> </w:t>
+        <w:t xml:space="preserve">I take care about it </w:t>
       </w:r>
     </w:p>
     <w:p>
@@ -3771,41 +3647,13 @@
         </w:rPr>
         <w:t xml:space="preserve">He is so lazy . He doesn’t go anywhere. </w:t>
       </w:r>
-      <w:proofErr w:type="spellStart"/>
-      <w:r>
-        <w:rPr>
-          <w:rFonts w:ascii="Times New Roman" w:hAnsi="Times New Roman" w:cs="Times New Roman"/>
-          <w:sz w:val="28"/>
-          <w:szCs w:val="28"/>
-        </w:rPr>
-        <w:t>He’s</w:t>
-      </w:r>
-      <w:proofErr w:type="spellEnd"/>
-      <w:r>
-        <w:rPr>
-          <w:rFonts w:ascii="Times New Roman" w:hAnsi="Times New Roman" w:cs="Times New Roman"/>
-          <w:sz w:val="28"/>
-          <w:szCs w:val="28"/>
-        </w:rPr>
-        <w:t xml:space="preserve"> a real </w:t>
-      </w:r>
-      <w:proofErr w:type="spellStart"/>
-      <w:r>
-        <w:rPr>
-          <w:rFonts w:ascii="Times New Roman" w:hAnsi="Times New Roman" w:cs="Times New Roman"/>
-          <w:sz w:val="28"/>
-          <w:szCs w:val="28"/>
-        </w:rPr>
-        <w:t>couch</w:t>
-      </w:r>
-      <w:proofErr w:type="spellEnd"/>
-      <w:r>
-        <w:rPr>
-          <w:rFonts w:ascii="Times New Roman" w:hAnsi="Times New Roman" w:cs="Times New Roman"/>
-          <w:sz w:val="28"/>
-          <w:szCs w:val="28"/>
-        </w:rPr>
-        <w:t>…………………..</w:t>
+      <w:r>
+        <w:rPr>
+          <w:rFonts w:ascii="Times New Roman" w:hAnsi="Times New Roman" w:cs="Times New Roman"/>
+          <w:sz w:val="28"/>
+          <w:szCs w:val="28"/>
+        </w:rPr>
+        <w:t>He’s a real couch…………………..</w:t>
       </w:r>
     </w:p>
     <w:p>
@@ -3836,43 +3684,7 @@
           <w:sz w:val="28"/>
           <w:szCs w:val="28"/>
         </w:rPr>
-        <w:t xml:space="preserve">He </w:t>
-      </w:r>
-      <w:proofErr w:type="spellStart"/>
-      <w:r>
-        <w:rPr>
-          <w:rFonts w:ascii="Times New Roman" w:hAnsi="Times New Roman" w:cs="Times New Roman"/>
-          <w:sz w:val="28"/>
-          <w:szCs w:val="28"/>
-        </w:rPr>
-        <w:t>drinks</w:t>
-      </w:r>
-      <w:proofErr w:type="spellEnd"/>
-      <w:r>
-        <w:rPr>
-          <w:rFonts w:ascii="Times New Roman" w:hAnsi="Times New Roman" w:cs="Times New Roman"/>
-          <w:sz w:val="28"/>
-          <w:szCs w:val="28"/>
-        </w:rPr>
-        <w:t xml:space="preserve"> </w:t>
-      </w:r>
-      <w:proofErr w:type="spellStart"/>
-      <w:r>
-        <w:rPr>
-          <w:rFonts w:ascii="Times New Roman" w:hAnsi="Times New Roman" w:cs="Times New Roman"/>
-          <w:sz w:val="28"/>
-          <w:szCs w:val="28"/>
-        </w:rPr>
-        <w:t>like</w:t>
-      </w:r>
-      <w:proofErr w:type="spellEnd"/>
-      <w:r>
-        <w:rPr>
-          <w:rFonts w:ascii="Times New Roman" w:hAnsi="Times New Roman" w:cs="Times New Roman"/>
-          <w:sz w:val="28"/>
-          <w:szCs w:val="28"/>
-        </w:rPr>
-        <w:t>……………………….</w:t>
+        <w:t>He drinks like……………………….</w:t>
       </w:r>
     </w:p>
     <w:p>
@@ -3977,8 +3789,8 @@
 </file>
 
 <file path=word/numbering.xml><?xml version="1.0" encoding="utf-8"?>
-<w:numbering xmlns:wpc="http://schemas.microsoft.com/office/word/2010/wordprocessingCanvas" xmlns:mc="http://schemas.openxmlformats.org/markup-compatibility/2006" xmlns:o="urn:schemas-microsoft-com:office:office" xmlns:r="http://schemas.openxmlformats.org/officeDocument/2006/relationships" xmlns:m="http://schemas.openxmlformats.org/officeDocument/2006/math" xmlns:v="urn:schemas-microsoft-com:vml" xmlns:wp14="http://schemas.microsoft.com/office/word/2010/wordprocessingDrawing" xmlns:wp="http://schemas.openxmlformats.org/drawingml/2006/wordprocessingDrawing" xmlns:w10="urn:schemas-microsoft-com:office:word" xmlns:w="http://schemas.openxmlformats.org/wordprocessingml/2006/main" xmlns:w14="http://schemas.microsoft.com/office/word/2010/wordml" xmlns:w15="http://schemas.microsoft.com/office/word/2012/wordml" xmlns:wpg="http://schemas.microsoft.com/office/word/2010/wordprocessingGroup" xmlns:wpi="http://schemas.microsoft.com/office/word/2010/wordprocessingInk" xmlns:wne="http://schemas.microsoft.com/office/word/2006/wordml" xmlns:wps="http://schemas.microsoft.com/office/word/2010/wordprocessingShape" mc:Ignorable="w14 w15 wp14">
-  <w:abstractNum w:abstractNumId="0" w15:restartNumberingAfterBreak="0">
+<w:numbering xmlns:wpc="http://schemas.microsoft.com/office/word/2010/wordprocessingCanvas" xmlns:mc="http://schemas.openxmlformats.org/markup-compatibility/2006" xmlns:o="urn:schemas-microsoft-com:office:office" xmlns:r="http://schemas.openxmlformats.org/officeDocument/2006/relationships" xmlns:m="http://schemas.openxmlformats.org/officeDocument/2006/math" xmlns:v="urn:schemas-microsoft-com:vml" xmlns:wp14="http://schemas.microsoft.com/office/word/2010/wordprocessingDrawing" xmlns:wp="http://schemas.openxmlformats.org/drawingml/2006/wordprocessingDrawing" xmlns:w10="urn:schemas-microsoft-com:office:word" xmlns:w="http://schemas.openxmlformats.org/wordprocessingml/2006/main" xmlns:w14="http://schemas.microsoft.com/office/word/2010/wordml" xmlns:wpg="http://schemas.microsoft.com/office/word/2010/wordprocessingGroup" xmlns:wpi="http://schemas.microsoft.com/office/word/2010/wordprocessingInk" xmlns:wne="http://schemas.microsoft.com/office/word/2006/wordml" xmlns:wps="http://schemas.microsoft.com/office/word/2010/wordprocessingShape" mc:Ignorable="w14 wp14">
+  <w:abstractNum w:abstractNumId="0">
     <w:nsid w:val="026B6C07"/>
     <w:multiLevelType w:val="hybridMultilevel"/>
     <w:tmpl w:val="77044F04"/>
@@ -4067,7 +3879,7 @@
       </w:pPr>
     </w:lvl>
   </w:abstractNum>
-  <w:abstractNum w:abstractNumId="1" w15:restartNumberingAfterBreak="0">
+  <w:abstractNum w:abstractNumId="1">
     <w:nsid w:val="04351864"/>
     <w:multiLevelType w:val="hybridMultilevel"/>
     <w:tmpl w:val="60BC97E0"/>
@@ -4156,7 +3968,7 @@
       </w:pPr>
     </w:lvl>
   </w:abstractNum>
-  <w:abstractNum w:abstractNumId="2" w15:restartNumberingAfterBreak="0">
+  <w:abstractNum w:abstractNumId="2">
     <w:nsid w:val="0A1E447E"/>
     <w:multiLevelType w:val="hybridMultilevel"/>
     <w:tmpl w:val="0C8EE76A"/>
@@ -4245,7 +4057,7 @@
       </w:pPr>
     </w:lvl>
   </w:abstractNum>
-  <w:abstractNum w:abstractNumId="3" w15:restartNumberingAfterBreak="0">
+  <w:abstractNum w:abstractNumId="3">
     <w:nsid w:val="28AB61F9"/>
     <w:multiLevelType w:val="hybridMultilevel"/>
     <w:tmpl w:val="8CCCF780"/>
@@ -4350,7 +4162,7 @@
 </file>
 
 <file path=word/styles.xml><?xml version="1.0" encoding="utf-8"?>
-<w:styles xmlns:mc="http://schemas.openxmlformats.org/markup-compatibility/2006" xmlns:r="http://schemas.openxmlformats.org/officeDocument/2006/relationships" xmlns:w="http://schemas.openxmlformats.org/wordprocessingml/2006/main" xmlns:w14="http://schemas.microsoft.com/office/word/2010/wordml" xmlns:w15="http://schemas.microsoft.com/office/word/2012/wordml" mc:Ignorable="w14 w15">
+<w:styles xmlns:mc="http://schemas.openxmlformats.org/markup-compatibility/2006" xmlns:r="http://schemas.openxmlformats.org/officeDocument/2006/relationships" xmlns:w="http://schemas.openxmlformats.org/wordprocessingml/2006/main" xmlns:w14="http://schemas.microsoft.com/office/word/2010/wordml" mc:Ignorable="w14">
   <w:docDefaults>
     <w:rPrDefault>
       <w:rPr>
@@ -4366,378 +4178,391 @@
       </w:pPr>
     </w:pPrDefault>
   </w:docDefaults>
-  <w:latentStyles w:defLockedState="0" w:defUIPriority="99" w:defSemiHidden="0" w:defUnhideWhenUsed="0" w:defQFormat="0" w:count="371">
-    <w:lsdException w:name="Normal" w:uiPriority="0" w:qFormat="1"/>
-    <w:lsdException w:name="heading 1" w:uiPriority="9" w:qFormat="1"/>
-    <w:lsdException w:name="heading 2" w:semiHidden="1" w:uiPriority="9" w:unhideWhenUsed="1" w:qFormat="1"/>
-    <w:lsdException w:name="heading 3" w:semiHidden="1" w:uiPriority="9" w:unhideWhenUsed="1" w:qFormat="1"/>
-    <w:lsdException w:name="heading 4" w:semiHidden="1" w:uiPriority="9" w:unhideWhenUsed="1" w:qFormat="1"/>
-    <w:lsdException w:name="heading 5" w:semiHidden="1" w:uiPriority="9" w:unhideWhenUsed="1" w:qFormat="1"/>
-    <w:lsdException w:name="heading 6" w:semiHidden="1" w:uiPriority="9" w:unhideWhenUsed="1" w:qFormat="1"/>
-    <w:lsdException w:name="heading 7" w:semiHidden="1" w:uiPriority="9" w:unhideWhenUsed="1" w:qFormat="1"/>
-    <w:lsdException w:name="heading 8" w:semiHidden="1" w:uiPriority="9" w:unhideWhenUsed="1" w:qFormat="1"/>
-    <w:lsdException w:name="heading 9" w:semiHidden="1" w:uiPriority="9" w:unhideWhenUsed="1" w:qFormat="1"/>
-    <w:lsdException w:name="index 1" w:semiHidden="1" w:unhideWhenUsed="1"/>
-    <w:lsdException w:name="index 2" w:semiHidden="1" w:unhideWhenUsed="1"/>
-    <w:lsdException w:name="index 3" w:semiHidden="1" w:unhideWhenUsed="1"/>
-    <w:lsdException w:name="index 4" w:semiHidden="1" w:unhideWhenUsed="1"/>
-    <w:lsdException w:name="index 5" w:semiHidden="1" w:unhideWhenUsed="1"/>
-    <w:lsdException w:name="index 6" w:semiHidden="1" w:unhideWhenUsed="1"/>
-    <w:lsdException w:name="index 7" w:semiHidden="1" w:unhideWhenUsed="1"/>
-    <w:lsdException w:name="index 8" w:semiHidden="1" w:unhideWhenUsed="1"/>
-    <w:lsdException w:name="index 9" w:semiHidden="1" w:unhideWhenUsed="1"/>
-    <w:lsdException w:name="toc 1" w:semiHidden="1" w:uiPriority="39" w:unhideWhenUsed="1"/>
-    <w:lsdException w:name="toc 2" w:semiHidden="1" w:uiPriority="39" w:unhideWhenUsed="1"/>
-    <w:lsdException w:name="toc 3" w:semiHidden="1" w:uiPriority="39" w:unhideWhenUsed="1"/>
-    <w:lsdException w:name="toc 4" w:semiHidden="1" w:uiPriority="39" w:unhideWhenUsed="1"/>
-    <w:lsdException w:name="toc 5" w:semiHidden="1" w:uiPriority="39" w:unhideWhenUsed="1"/>
-    <w:lsdException w:name="toc 6" w:semiHidden="1" w:uiPriority="39" w:unhideWhenUsed="1"/>
-    <w:lsdException w:name="toc 7" w:semiHidden="1" w:uiPriority="39" w:unhideWhenUsed="1"/>
-    <w:lsdException w:name="toc 8" w:semiHidden="1" w:uiPriority="39" w:unhideWhenUsed="1"/>
-    <w:lsdException w:name="toc 9" w:semiHidden="1" w:uiPriority="39" w:unhideWhenUsed="1"/>
-    <w:lsdException w:name="Normal Indent" w:semiHidden="1" w:unhideWhenUsed="1"/>
-    <w:lsdException w:name="footnote text" w:semiHidden="1" w:unhideWhenUsed="1"/>
-    <w:lsdException w:name="annotation text" w:semiHidden="1" w:unhideWhenUsed="1"/>
-    <w:lsdException w:name="header" w:semiHidden="1" w:unhideWhenUsed="1"/>
-    <w:lsdException w:name="footer" w:semiHidden="1" w:unhideWhenUsed="1"/>
-    <w:lsdException w:name="index heading" w:semiHidden="1" w:unhideWhenUsed="1"/>
-    <w:lsdException w:name="caption" w:semiHidden="1" w:uiPriority="35" w:unhideWhenUsed="1" w:qFormat="1"/>
-    <w:lsdException w:name="table of figures" w:semiHidden="1" w:unhideWhenUsed="1"/>
-    <w:lsdException w:name="envelope address" w:semiHidden="1" w:unhideWhenUsed="1"/>
-    <w:lsdException w:name="envelope return" w:semiHidden="1" w:unhideWhenUsed="1"/>
-    <w:lsdException w:name="footnote reference" w:semiHidden="1" w:unhideWhenUsed="1"/>
-    <w:lsdException w:name="annotation reference" w:semiHidden="1" w:unhideWhenUsed="1"/>
-    <w:lsdException w:name="line number" w:semiHidden="1" w:unhideWhenUsed="1"/>
-    <w:lsdException w:name="page number" w:semiHidden="1" w:unhideWhenUsed="1"/>
-    <w:lsdException w:name="endnote reference" w:semiHidden="1" w:unhideWhenUsed="1"/>
-    <w:lsdException w:name="endnote text" w:semiHidden="1" w:unhideWhenUsed="1"/>
-    <w:lsdException w:name="table of authorities" w:semiHidden="1" w:unhideWhenUsed="1"/>
-    <w:lsdException w:name="macro" w:semiHidden="1" w:unhideWhenUsed="1"/>
-    <w:lsdException w:name="toa heading" w:semiHidden="1" w:unhideWhenUsed="1"/>
-    <w:lsdException w:name="List" w:semiHidden="1" w:unhideWhenUsed="1"/>
-    <w:lsdException w:name="List Bullet" w:semiHidden="1" w:unhideWhenUsed="1"/>
-    <w:lsdException w:name="List Number" w:semiHidden="1" w:unhideWhenUsed="1"/>
-    <w:lsdException w:name="List 2" w:semiHidden="1" w:unhideWhenUsed="1"/>
-    <w:lsdException w:name="List 3" w:semiHidden="1" w:unhideWhenUsed="1"/>
-    <w:lsdException w:name="List 4" w:semiHidden="1" w:unhideWhenUsed="1"/>
-    <w:lsdException w:name="List 5" w:semiHidden="1" w:unhideWhenUsed="1"/>
-    <w:lsdException w:name="List Bullet 2" w:semiHidden="1" w:unhideWhenUsed="1"/>
-    <w:lsdException w:name="List Bullet 3" w:semiHidden="1" w:unhideWhenUsed="1"/>
-    <w:lsdException w:name="List Bullet 4" w:semiHidden="1" w:unhideWhenUsed="1"/>
-    <w:lsdException w:name="List Bullet 5" w:semiHidden="1" w:unhideWhenUsed="1"/>
-    <w:lsdException w:name="List Number 2" w:semiHidden="1" w:unhideWhenUsed="1"/>
-    <w:lsdException w:name="List Number 3" w:semiHidden="1" w:unhideWhenUsed="1"/>
-    <w:lsdException w:name="List Number 4" w:semiHidden="1" w:unhideWhenUsed="1"/>
-    <w:lsdException w:name="List Number 5" w:semiHidden="1" w:unhideWhenUsed="1"/>
-    <w:lsdException w:name="Title" w:uiPriority="10" w:qFormat="1"/>
-    <w:lsdException w:name="Closing" w:semiHidden="1" w:unhideWhenUsed="1"/>
-    <w:lsdException w:name="Signature" w:semiHidden="1" w:unhideWhenUsed="1"/>
-    <w:lsdException w:name="Default Paragraph Font" w:semiHidden="1" w:uiPriority="1" w:unhideWhenUsed="1"/>
-    <w:lsdException w:name="Body Text" w:semiHidden="1" w:unhideWhenUsed="1"/>
-    <w:lsdException w:name="Body Text Indent" w:semiHidden="1" w:unhideWhenUsed="1"/>
-    <w:lsdException w:name="List Continue" w:semiHidden="1" w:unhideWhenUsed="1"/>
-    <w:lsdException w:name="List Continue 2" w:semiHidden="1" w:unhideWhenUsed="1"/>
-    <w:lsdException w:name="List Continue 3" w:semiHidden="1" w:unhideWhenUsed="1"/>
-    <w:lsdException w:name="List Continue 4" w:semiHidden="1" w:unhideWhenUsed="1"/>
-    <w:lsdException w:name="List Continue 5" w:semiHidden="1" w:unhideWhenUsed="1"/>
-    <w:lsdException w:name="Message Header" w:semiHidden="1" w:unhideWhenUsed="1"/>
-    <w:lsdException w:name="Subtitle" w:uiPriority="11" w:qFormat="1"/>
-    <w:lsdException w:name="Salutation" w:semiHidden="1" w:unhideWhenUsed="1"/>
-    <w:lsdException w:name="Date" w:semiHidden="1" w:unhideWhenUsed="1"/>
-    <w:lsdException w:name="Body Text First Indent" w:semiHidden="1" w:unhideWhenUsed="1"/>
-    <w:lsdException w:name="Body Text First Indent 2" w:semiHidden="1" w:unhideWhenUsed="1"/>
-    <w:lsdException w:name="Note Heading" w:semiHidden="1" w:unhideWhenUsed="1"/>
-    <w:lsdException w:name="Body Text 2" w:semiHidden="1" w:unhideWhenUsed="1"/>
-    <w:lsdException w:name="Body Text 3" w:semiHidden="1" w:unhideWhenUsed="1"/>
-    <w:lsdException w:name="Body Text Indent 2" w:semiHidden="1" w:unhideWhenUsed="1"/>
-    <w:lsdException w:name="Body Text Indent 3" w:semiHidden="1" w:unhideWhenUsed="1"/>
-    <w:lsdException w:name="Block Text" w:semiHidden="1" w:unhideWhenUsed="1"/>
-    <w:lsdException w:name="Hyperlink" w:semiHidden="1" w:unhideWhenUsed="1"/>
-    <w:lsdException w:name="FollowedHyperlink" w:semiHidden="1" w:unhideWhenUsed="1"/>
-    <w:lsdException w:name="Strong" w:uiPriority="22" w:qFormat="1"/>
-    <w:lsdException w:name="Emphasis" w:uiPriority="20" w:qFormat="1"/>
-    <w:lsdException w:name="Document Map" w:semiHidden="1" w:unhideWhenUsed="1"/>
-    <w:lsdException w:name="Plain Text" w:semiHidden="1" w:unhideWhenUsed="1"/>
-    <w:lsdException w:name="E-mail Signature" w:semiHidden="1" w:unhideWhenUsed="1"/>
-    <w:lsdException w:name="HTML Top of Form" w:semiHidden="1" w:unhideWhenUsed="1"/>
-    <w:lsdException w:name="HTML Bottom of Form" w:semiHidden="1" w:unhideWhenUsed="1"/>
-    <w:lsdException w:name="Normal (Web)" w:semiHidden="1" w:unhideWhenUsed="1"/>
-    <w:lsdException w:name="HTML Acronym" w:semiHidden="1" w:unhideWhenUsed="1"/>
-    <w:lsdException w:name="HTML Address" w:semiHidden="1" w:unhideWhenUsed="1"/>
-    <w:lsdException w:name="HTML Cite" w:semiHidden="1" w:unhideWhenUsed="1"/>
-    <w:lsdException w:name="HTML Code" w:semiHidden="1" w:unhideWhenUsed="1"/>
-    <w:lsdException w:name="HTML Definition" w:semiHidden="1" w:unhideWhenUsed="1"/>
-    <w:lsdException w:name="HTML Keyboard" w:semiHidden="1" w:unhideWhenUsed="1"/>
-    <w:lsdException w:name="HTML Preformatted" w:semiHidden="1" w:unhideWhenUsed="1"/>
-    <w:lsdException w:name="HTML Sample" w:semiHidden="1" w:unhideWhenUsed="1"/>
-    <w:lsdException w:name="HTML Typewriter" w:semiHidden="1" w:unhideWhenUsed="1"/>
-    <w:lsdException w:name="HTML Variable" w:semiHidden="1" w:unhideWhenUsed="1"/>
-    <w:lsdException w:name="Normal Table" w:semiHidden="1" w:unhideWhenUsed="1"/>
-    <w:lsdException w:name="annotation subject" w:semiHidden="1" w:unhideWhenUsed="1"/>
-    <w:lsdException w:name="No List" w:semiHidden="1" w:unhideWhenUsed="1"/>
-    <w:lsdException w:name="Outline List 1" w:semiHidden="1" w:unhideWhenUsed="1"/>
-    <w:lsdException w:name="Outline List 2" w:semiHidden="1" w:unhideWhenUsed="1"/>
-    <w:lsdException w:name="Outline List 3" w:semiHidden="1" w:unhideWhenUsed="1"/>
-    <w:lsdException w:name="Table Simple 1" w:semiHidden="1" w:unhideWhenUsed="1"/>
-    <w:lsdException w:name="Table Simple 2" w:semiHidden="1" w:unhideWhenUsed="1"/>
-    <w:lsdException w:name="Table Simple 3" w:semiHidden="1" w:unhideWhenUsed="1"/>
-    <w:lsdException w:name="Table Classic 1" w:semiHidden="1" w:unhideWhenUsed="1"/>
-    <w:lsdException w:name="Table Classic 2" w:semiHidden="1" w:unhideWhenUsed="1"/>
-    <w:lsdException w:name="Table Classic 3" w:semiHidden="1" w:unhideWhenUsed="1"/>
-    <w:lsdException w:name="Table Classic 4" w:semiHidden="1" w:unhideWhenUsed="1"/>
-    <w:lsdException w:name="Table Colorful 1" w:semiHidden="1" w:unhideWhenUsed="1"/>
-    <w:lsdException w:name="Table Colorful 2" w:semiHidden="1" w:unhideWhenUsed="1"/>
-    <w:lsdException w:name="Table Colorful 3" w:semiHidden="1" w:unhideWhenUsed="1"/>
-    <w:lsdException w:name="Table Columns 1" w:semiHidden="1" w:unhideWhenUsed="1"/>
-    <w:lsdException w:name="Table Columns 2" w:semiHidden="1" w:unhideWhenUsed="1"/>
-    <w:lsdException w:name="Table Columns 3" w:semiHidden="1" w:unhideWhenUsed="1"/>
-    <w:lsdException w:name="Table Columns 4" w:semiHidden="1" w:unhideWhenUsed="1"/>
-    <w:lsdException w:name="Table Columns 5" w:semiHidden="1" w:unhideWhenUsed="1"/>
-    <w:lsdException w:name="Table Grid 1" w:semiHidden="1" w:unhideWhenUsed="1"/>
-    <w:lsdException w:name="Table Grid 2" w:semiHidden="1" w:unhideWhenUsed="1"/>
-    <w:lsdException w:name="Table Grid 3" w:semiHidden="1" w:unhideWhenUsed="1"/>
-    <w:lsdException w:name="Table Grid 4" w:semiHidden="1" w:unhideWhenUsed="1"/>
-    <w:lsdException w:name="Table Grid 5" w:semiHidden="1" w:unhideWhenUsed="1"/>
-    <w:lsdException w:name="Table Grid 6" w:semiHidden="1" w:unhideWhenUsed="1"/>
-    <w:lsdException w:name="Table Grid 7" w:semiHidden="1" w:unhideWhenUsed="1"/>
-    <w:lsdException w:name="Table Grid 8" w:semiHidden="1" w:unhideWhenUsed="1"/>
-    <w:lsdException w:name="Table List 1" w:semiHidden="1" w:unhideWhenUsed="1"/>
-    <w:lsdException w:name="Table List 2" w:semiHidden="1" w:unhideWhenUsed="1"/>
-    <w:lsdException w:name="Table List 3" w:semiHidden="1" w:unhideWhenUsed="1"/>
-    <w:lsdException w:name="Table List 4" w:semiHidden="1" w:unhideWhenUsed="1"/>
-    <w:lsdException w:name="Table List 5" w:semiHidden="1" w:unhideWhenUsed="1"/>
-    <w:lsdException w:name="Table List 6" w:semiHidden="1" w:unhideWhenUsed="1"/>
-    <w:lsdException w:name="Table List 7" w:semiHidden="1" w:unhideWhenUsed="1"/>
-    <w:lsdException w:name="Table List 8" w:semiHidden="1" w:unhideWhenUsed="1"/>
-    <w:lsdException w:name="Table 3D effects 1" w:semiHidden="1" w:unhideWhenUsed="1"/>
-    <w:lsdException w:name="Table 3D effects 2" w:semiHidden="1" w:unhideWhenUsed="1"/>
-    <w:lsdException w:name="Table 3D effects 3" w:semiHidden="1" w:unhideWhenUsed="1"/>
-    <w:lsdException w:name="Table Contemporary" w:semiHidden="1" w:unhideWhenUsed="1"/>
-    <w:lsdException w:name="Table Elegant" w:semiHidden="1" w:unhideWhenUsed="1"/>
-    <w:lsdException w:name="Table Professional" w:semiHidden="1" w:unhideWhenUsed="1"/>
-    <w:lsdException w:name="Table Subtle 1" w:semiHidden="1" w:unhideWhenUsed="1"/>
-    <w:lsdException w:name="Table Subtle 2" w:semiHidden="1" w:unhideWhenUsed="1"/>
-    <w:lsdException w:name="Table Web 1" w:semiHidden="1" w:unhideWhenUsed="1"/>
-    <w:lsdException w:name="Table Web 2" w:semiHidden="1" w:unhideWhenUsed="1"/>
-    <w:lsdException w:name="Table Web 3" w:semiHidden="1" w:unhideWhenUsed="1"/>
-    <w:lsdException w:name="Balloon Text" w:semiHidden="1" w:unhideWhenUsed="1"/>
-    <w:lsdException w:name="Table Grid" w:uiPriority="59"/>
-    <w:lsdException w:name="Table Theme" w:semiHidden="1" w:unhideWhenUsed="1"/>
-    <w:lsdException w:name="Placeholder Text" w:semiHidden="1"/>
-    <w:lsdException w:name="No Spacing" w:uiPriority="1" w:qFormat="1"/>
-    <w:lsdException w:name="Light Shading" w:uiPriority="60"/>
-    <w:lsdException w:name="Light List" w:uiPriority="61"/>
-    <w:lsdException w:name="Light Grid" w:uiPriority="62"/>
-    <w:lsdException w:name="Medium Shading 1" w:uiPriority="63"/>
-    <w:lsdException w:name="Medium Shading 2" w:uiPriority="64"/>
-    <w:lsdException w:name="Medium List 1" w:uiPriority="65"/>
-    <w:lsdException w:name="Medium List 2" w:uiPriority="66"/>
-    <w:lsdException w:name="Medium Grid 1" w:uiPriority="67"/>
-    <w:lsdException w:name="Medium Grid 2" w:uiPriority="68"/>
-    <w:lsdException w:name="Medium Grid 3" w:uiPriority="69"/>
-    <w:lsdException w:name="Dark List" w:uiPriority="70"/>
-    <w:lsdException w:name="Colorful Shading" w:uiPriority="71"/>
-    <w:lsdException w:name="Colorful List" w:uiPriority="72"/>
-    <w:lsdException w:name="Colorful Grid" w:uiPriority="73"/>
-    <w:lsdException w:name="Light Shading Accent 1" w:uiPriority="60"/>
-    <w:lsdException w:name="Light List Accent 1" w:uiPriority="61"/>
-    <w:lsdException w:name="Light Grid Accent 1" w:uiPriority="62"/>
-    <w:lsdException w:name="Medium Shading 1 Accent 1" w:uiPriority="63"/>
-    <w:lsdException w:name="Medium Shading 2 Accent 1" w:uiPriority="64"/>
-    <w:lsdException w:name="Medium List 1 Accent 1" w:uiPriority="65"/>
-    <w:lsdException w:name="Revision" w:semiHidden="1"/>
-    <w:lsdException w:name="List Paragraph" w:uiPriority="34" w:qFormat="1"/>
-    <w:lsdException w:name="Quote" w:uiPriority="29" w:qFormat="1"/>
-    <w:lsdException w:name="Intense Quote" w:uiPriority="30" w:qFormat="1"/>
-    <w:lsdException w:name="Medium List 2 Accent 1" w:uiPriority="66"/>
-    <w:lsdException w:name="Medium Grid 1 Accent 1" w:uiPriority="67"/>
-    <w:lsdException w:name="Medium Grid 2 Accent 1" w:uiPriority="68"/>
-    <w:lsdException w:name="Medium Grid 3 Accent 1" w:uiPriority="69"/>
-    <w:lsdException w:name="Dark List Accent 1" w:uiPriority="70"/>
-    <w:lsdException w:name="Colorful Shading Accent 1" w:uiPriority="71"/>
-    <w:lsdException w:name="Colorful List Accent 1" w:uiPriority="72"/>
-    <w:lsdException w:name="Colorful Grid Accent 1" w:uiPriority="73"/>
-    <w:lsdException w:name="Light Shading Accent 2" w:uiPriority="60"/>
-    <w:lsdException w:name="Light List Accent 2" w:uiPriority="61"/>
-    <w:lsdException w:name="Light Grid Accent 2" w:uiPriority="62"/>
-    <w:lsdException w:name="Medium Shading 1 Accent 2" w:uiPriority="63"/>
-    <w:lsdException w:name="Medium Shading 2 Accent 2" w:uiPriority="64"/>
-    <w:lsdException w:name="Medium List 1 Accent 2" w:uiPriority="65"/>
-    <w:lsdException w:name="Medium List 2 Accent 2" w:uiPriority="66"/>
-    <w:lsdException w:name="Medium Grid 1 Accent 2" w:uiPriority="67"/>
-    <w:lsdException w:name="Medium Grid 2 Accent 2" w:uiPriority="68"/>
-    <w:lsdException w:name="Medium Grid 3 Accent 2" w:uiPriority="69"/>
-    <w:lsdException w:name="Dark List Accent 2" w:uiPriority="70"/>
-    <w:lsdException w:name="Colorful Shading Accent 2" w:uiPriority="71"/>
-    <w:lsdException w:name="Colorful List Accent 2" w:uiPriority="72"/>
-    <w:lsdException w:name="Colorful Grid Accent 2" w:uiPriority="73"/>
-    <w:lsdException w:name="Light Shading Accent 3" w:uiPriority="60"/>
-    <w:lsdException w:name="Light List Accent 3" w:uiPriority="61"/>
-    <w:lsdException w:name="Light Grid Accent 3" w:uiPriority="62"/>
-    <w:lsdException w:name="Medium Shading 1 Accent 3" w:uiPriority="63"/>
-    <w:lsdException w:name="Medium Shading 2 Accent 3" w:uiPriority="64"/>
-    <w:lsdException w:name="Medium List 1 Accent 3" w:uiPriority="65"/>
-    <w:lsdException w:name="Medium List 2 Accent 3" w:uiPriority="66"/>
-    <w:lsdException w:name="Medium Grid 1 Accent 3" w:uiPriority="67"/>
-    <w:lsdException w:name="Medium Grid 2 Accent 3" w:uiPriority="68"/>
-    <w:lsdException w:name="Medium Grid 3 Accent 3" w:uiPriority="69"/>
-    <w:lsdException w:name="Dark List Accent 3" w:uiPriority="70"/>
-    <w:lsdException w:name="Colorful Shading Accent 3" w:uiPriority="71"/>
-    <w:lsdException w:name="Colorful List Accent 3" w:uiPriority="72"/>
-    <w:lsdException w:name="Colorful Grid Accent 3" w:uiPriority="73"/>
-    <w:lsdException w:name="Light Shading Accent 4" w:uiPriority="60"/>
-    <w:lsdException w:name="Light List Accent 4" w:uiPriority="61"/>
-    <w:lsdException w:name="Light Grid Accent 4" w:uiPriority="62"/>
-    <w:lsdException w:name="Medium Shading 1 Accent 4" w:uiPriority="63"/>
-    <w:lsdException w:name="Medium Shading 2 Accent 4" w:uiPriority="64"/>
-    <w:lsdException w:name="Medium List 1 Accent 4" w:uiPriority="65"/>
-    <w:lsdException w:name="Medium List 2 Accent 4" w:uiPriority="66"/>
-    <w:lsdException w:name="Medium Grid 1 Accent 4" w:uiPriority="67"/>
-    <w:lsdException w:name="Medium Grid 2 Accent 4" w:uiPriority="68"/>
-    <w:lsdException w:name="Medium Grid 3 Accent 4" w:uiPriority="69"/>
-    <w:lsdException w:name="Dark List Accent 4" w:uiPriority="70"/>
-    <w:lsdException w:name="Colorful Shading Accent 4" w:uiPriority="71"/>
-    <w:lsdException w:name="Colorful List Accent 4" w:uiPriority="72"/>
-    <w:lsdException w:name="Colorful Grid Accent 4" w:uiPriority="73"/>
-    <w:lsdException w:name="Light Shading Accent 5" w:uiPriority="60"/>
-    <w:lsdException w:name="Light List Accent 5" w:uiPriority="61"/>
-    <w:lsdException w:name="Light Grid Accent 5" w:uiPriority="62"/>
-    <w:lsdException w:name="Medium Shading 1 Accent 5" w:uiPriority="63"/>
-    <w:lsdException w:name="Medium Shading 2 Accent 5" w:uiPriority="64"/>
-    <w:lsdException w:name="Medium List 1 Accent 5" w:uiPriority="65"/>
-    <w:lsdException w:name="Medium List 2 Accent 5" w:uiPriority="66"/>
-    <w:lsdException w:name="Medium Grid 1 Accent 5" w:uiPriority="67"/>
-    <w:lsdException w:name="Medium Grid 2 Accent 5" w:uiPriority="68"/>
-    <w:lsdException w:name="Medium Grid 3 Accent 5" w:uiPriority="69"/>
-    <w:lsdException w:name="Dark List Accent 5" w:uiPriority="70"/>
-    <w:lsdException w:name="Colorful Shading Accent 5" w:uiPriority="71"/>
-    <w:lsdException w:name="Colorful List Accent 5" w:uiPriority="72"/>
-    <w:lsdException w:name="Colorful Grid Accent 5" w:uiPriority="73"/>
-    <w:lsdException w:name="Light Shading Accent 6" w:uiPriority="60"/>
-    <w:lsdException w:name="Light List Accent 6" w:uiPriority="61"/>
-    <w:lsdException w:name="Light Grid Accent 6" w:uiPriority="62"/>
-    <w:lsdException w:name="Medium Shading 1 Accent 6" w:uiPriority="63"/>
-    <w:lsdException w:name="Medium Shading 2 Accent 6" w:uiPriority="64"/>
-    <w:lsdException w:name="Medium List 1 Accent 6" w:uiPriority="65"/>
-    <w:lsdException w:name="Medium List 2 Accent 6" w:uiPriority="66"/>
-    <w:lsdException w:name="Medium Grid 1 Accent 6" w:uiPriority="67"/>
-    <w:lsdException w:name="Medium Grid 2 Accent 6" w:uiPriority="68"/>
-    <w:lsdException w:name="Medium Grid 3 Accent 6" w:uiPriority="69"/>
-    <w:lsdException w:name="Dark List Accent 6" w:uiPriority="70"/>
-    <w:lsdException w:name="Colorful Shading Accent 6" w:uiPriority="71"/>
-    <w:lsdException w:name="Colorful List Accent 6" w:uiPriority="72"/>
-    <w:lsdException w:name="Colorful Grid Accent 6" w:uiPriority="73"/>
-    <w:lsdException w:name="Subtle Emphasis" w:uiPriority="19" w:qFormat="1"/>
-    <w:lsdException w:name="Intense Emphasis" w:uiPriority="21" w:qFormat="1"/>
-    <w:lsdException w:name="Subtle Reference" w:uiPriority="31" w:qFormat="1"/>
-    <w:lsdException w:name="Intense Reference" w:uiPriority="32" w:qFormat="1"/>
-    <w:lsdException w:name="Book Title" w:uiPriority="33" w:qFormat="1"/>
-    <w:lsdException w:name="Bibliography" w:semiHidden="1" w:uiPriority="37" w:unhideWhenUsed="1"/>
-    <w:lsdException w:name="TOC Heading" w:semiHidden="1" w:uiPriority="39" w:unhideWhenUsed="1" w:qFormat="1"/>
-    <w:lsdException w:name="Plain Table 1" w:uiPriority="41"/>
-    <w:lsdException w:name="Plain Table 2" w:uiPriority="42"/>
-    <w:lsdException w:name="Plain Table 3" w:uiPriority="43"/>
-    <w:lsdException w:name="Plain Table 4" w:uiPriority="44"/>
-    <w:lsdException w:name="Plain Table 5" w:uiPriority="45"/>
-    <w:lsdException w:name="Grid Table Light" w:uiPriority="40"/>
-    <w:lsdException w:name="Grid Table 1 Light" w:uiPriority="46"/>
-    <w:lsdException w:name="Grid Table 2" w:uiPriority="47"/>
-    <w:lsdException w:name="Grid Table 3" w:uiPriority="48"/>
-    <w:lsdException w:name="Grid Table 4" w:uiPriority="49"/>
-    <w:lsdException w:name="Grid Table 5 Dark" w:uiPriority="50"/>
-    <w:lsdException w:name="Grid Table 6 Colorful" w:uiPriority="51"/>
-    <w:lsdException w:name="Grid Table 7 Colorful" w:uiPriority="52"/>
-    <w:lsdException w:name="Grid Table 1 Light Accent 1" w:uiPriority="46"/>
-    <w:lsdException w:name="Grid Table 2 Accent 1" w:uiPriority="47"/>
-    <w:lsdException w:name="Grid Table 3 Accent 1" w:uiPriority="48"/>
-    <w:lsdException w:name="Grid Table 4 Accent 1" w:uiPriority="49"/>
-    <w:lsdException w:name="Grid Table 5 Dark Accent 1" w:uiPriority="50"/>
-    <w:lsdException w:name="Grid Table 6 Colorful Accent 1" w:uiPriority="51"/>
-    <w:lsdException w:name="Grid Table 7 Colorful Accent 1" w:uiPriority="52"/>
-    <w:lsdException w:name="Grid Table 1 Light Accent 2" w:uiPriority="46"/>
-    <w:lsdException w:name="Grid Table 2 Accent 2" w:uiPriority="47"/>
-    <w:lsdException w:name="Grid Table 3 Accent 2" w:uiPriority="48"/>
-    <w:lsdException w:name="Grid Table 4 Accent 2" w:uiPriority="49"/>
-    <w:lsdException w:name="Grid Table 5 Dark Accent 2" w:uiPriority="50"/>
-    <w:lsdException w:name="Grid Table 6 Colorful Accent 2" w:uiPriority="51"/>
-    <w:lsdException w:name="Grid Table 7 Colorful Accent 2" w:uiPriority="52"/>
-    <w:lsdException w:name="Grid Table 1 Light Accent 3" w:uiPriority="46"/>
-    <w:lsdException w:name="Grid Table 2 Accent 3" w:uiPriority="47"/>
-    <w:lsdException w:name="Grid Table 3 Accent 3" w:uiPriority="48"/>
-    <w:lsdException w:name="Grid Table 4 Accent 3" w:uiPriority="49"/>
-    <w:lsdException w:name="Grid Table 5 Dark Accent 3" w:uiPriority="50"/>
-    <w:lsdException w:name="Grid Table 6 Colorful Accent 3" w:uiPriority="51"/>
-    <w:lsdException w:name="Grid Table 7 Colorful Accent 3" w:uiPriority="52"/>
-    <w:lsdException w:name="Grid Table 1 Light Accent 4" w:uiPriority="46"/>
-    <w:lsdException w:name="Grid Table 2 Accent 4" w:uiPriority="47"/>
-    <w:lsdException w:name="Grid Table 3 Accent 4" w:uiPriority="48"/>
-    <w:lsdException w:name="Grid Table 4 Accent 4" w:uiPriority="49"/>
-    <w:lsdException w:name="Grid Table 5 Dark Accent 4" w:uiPriority="50"/>
-    <w:lsdException w:name="Grid Table 6 Colorful Accent 4" w:uiPriority="51"/>
-    <w:lsdException w:name="Grid Table 7 Colorful Accent 4" w:uiPriority="52"/>
-    <w:lsdException w:name="Grid Table 1 Light Accent 5" w:uiPriority="46"/>
-    <w:lsdException w:name="Grid Table 2 Accent 5" w:uiPriority="47"/>
-    <w:lsdException w:name="Grid Table 3 Accent 5" w:uiPriority="48"/>
-    <w:lsdException w:name="Grid Table 4 Accent 5" w:uiPriority="49"/>
-    <w:lsdException w:name="Grid Table 5 Dark Accent 5" w:uiPriority="50"/>
-    <w:lsdException w:name="Grid Table 6 Colorful Accent 5" w:uiPriority="51"/>
-    <w:lsdException w:name="Grid Table 7 Colorful Accent 5" w:uiPriority="52"/>
-    <w:lsdException w:name="Grid Table 1 Light Accent 6" w:uiPriority="46"/>
-    <w:lsdException w:name="Grid Table 2 Accent 6" w:uiPriority="47"/>
-    <w:lsdException w:name="Grid Table 3 Accent 6" w:uiPriority="48"/>
-    <w:lsdException w:name="Grid Table 4 Accent 6" w:uiPriority="49"/>
-    <w:lsdException w:name="Grid Table 5 Dark Accent 6" w:uiPriority="50"/>
-    <w:lsdException w:name="Grid Table 6 Colorful Accent 6" w:uiPriority="51"/>
-    <w:lsdException w:name="Grid Table 7 Colorful Accent 6" w:uiPriority="52"/>
-    <w:lsdException w:name="List Table 1 Light" w:uiPriority="46"/>
-    <w:lsdException w:name="List Table 2" w:uiPriority="47"/>
-    <w:lsdException w:name="List Table 3" w:uiPriority="48"/>
-    <w:lsdException w:name="List Table 4" w:uiPriority="49"/>
-    <w:lsdException w:name="List Table 5 Dark" w:uiPriority="50"/>
-    <w:lsdException w:name="List Table 6 Colorful" w:uiPriority="51"/>
-    <w:lsdException w:name="List Table 7 Colorful" w:uiPriority="52"/>
-    <w:lsdException w:name="List Table 1 Light Accent 1" w:uiPriority="46"/>
-    <w:lsdException w:name="List Table 2 Accent 1" w:uiPriority="47"/>
-    <w:lsdException w:name="List Table 3 Accent 1" w:uiPriority="48"/>
-    <w:lsdException w:name="List Table 4 Accent 1" w:uiPriority="49"/>
-    <w:lsdException w:name="List Table 5 Dark Accent 1" w:uiPriority="50"/>
-    <w:lsdException w:name="List Table 6 Colorful Accent 1" w:uiPriority="51"/>
-    <w:lsdException w:name="List Table 7 Colorful Accent 1" w:uiPriority="52"/>
-    <w:lsdException w:name="List Table 1 Light Accent 2" w:uiPriority="46"/>
-    <w:lsdException w:name="List Table 2 Accent 2" w:uiPriority="47"/>
-    <w:lsdException w:name="List Table 3 Accent 2" w:uiPriority="48"/>
-    <w:lsdException w:name="List Table 4 Accent 2" w:uiPriority="49"/>
-    <w:lsdException w:name="List Table 5 Dark Accent 2" w:uiPriority="50"/>
-    <w:lsdException w:name="List Table 6 Colorful Accent 2" w:uiPriority="51"/>
-    <w:lsdException w:name="List Table 7 Colorful Accent 2" w:uiPriority="52"/>
-    <w:lsdException w:name="List Table 1 Light Accent 3" w:uiPriority="46"/>
-    <w:lsdException w:name="List Table 2 Accent 3" w:uiPriority="47"/>
-    <w:lsdException w:name="List Table 3 Accent 3" w:uiPriority="48"/>
-    <w:lsdException w:name="List Table 4 Accent 3" w:uiPriority="49"/>
-    <w:lsdException w:name="List Table 5 Dark Accent 3" w:uiPriority="50"/>
-    <w:lsdException w:name="List Table 6 Colorful Accent 3" w:uiPriority="51"/>
-    <w:lsdException w:name="List Table 7 Colorful Accent 3" w:uiPriority="52"/>
-    <w:lsdException w:name="List Table 1 Light Accent 4" w:uiPriority="46"/>
-    <w:lsdException w:name="List Table 2 Accent 4" w:uiPriority="47"/>
-    <w:lsdException w:name="List Table 3 Accent 4" w:uiPriority="48"/>
-    <w:lsdException w:name="List Table 4 Accent 4" w:uiPriority="49"/>
-    <w:lsdException w:name="List Table 5 Dark Accent 4" w:uiPriority="50"/>
-    <w:lsdException w:name="List Table 6 Colorful Accent 4" w:uiPriority="51"/>
-    <w:lsdException w:name="List Table 7 Colorful Accent 4" w:uiPriority="52"/>
-    <w:lsdException w:name="List Table 1 Light Accent 5" w:uiPriority="46"/>
-    <w:lsdException w:name="List Table 2 Accent 5" w:uiPriority="47"/>
-    <w:lsdException w:name="List Table 3 Accent 5" w:uiPriority="48"/>
-    <w:lsdException w:name="List Table 4 Accent 5" w:uiPriority="49"/>
-    <w:lsdException w:name="List Table 5 Dark Accent 5" w:uiPriority="50"/>
-    <w:lsdException w:name="List Table 6 Colorful Accent 5" w:uiPriority="51"/>
-    <w:lsdException w:name="List Table 7 Colorful Accent 5" w:uiPriority="52"/>
-    <w:lsdException w:name="List Table 1 Light Accent 6" w:uiPriority="46"/>
-    <w:lsdException w:name="List Table 2 Accent 6" w:uiPriority="47"/>
-    <w:lsdException w:name="List Table 3 Accent 6" w:uiPriority="48"/>
-    <w:lsdException w:name="List Table 4 Accent 6" w:uiPriority="49"/>
-    <w:lsdException w:name="List Table 5 Dark Accent 6" w:uiPriority="50"/>
-    <w:lsdException w:name="List Table 6 Colorful Accent 6" w:uiPriority="51"/>
-    <w:lsdException w:name="List Table 7 Colorful Accent 6" w:uiPriority="52"/>
+  <w:latentStyles w:defLockedState="0" w:defUIPriority="99" w:defSemiHidden="1" w:defUnhideWhenUsed="1" w:defQFormat="0" w:count="267">
+    <w:lsdException w:name="Normal" w:semiHidden="0" w:uiPriority="0" w:unhideWhenUsed="0" w:qFormat="1"/>
+    <w:lsdException w:name="heading 1" w:semiHidden="0" w:uiPriority="9" w:unhideWhenUsed="0" w:qFormat="1"/>
+    <w:lsdException w:name="heading 2" w:uiPriority="9" w:qFormat="1"/>
+    <w:lsdException w:name="heading 3" w:uiPriority="9" w:qFormat="1"/>
+    <w:lsdException w:name="heading 4" w:uiPriority="9" w:qFormat="1"/>
+    <w:lsdException w:name="heading 5" w:uiPriority="9" w:qFormat="1"/>
+    <w:lsdException w:name="heading 6" w:uiPriority="9" w:qFormat="1"/>
+    <w:lsdException w:name="heading 7" w:uiPriority="9" w:qFormat="1"/>
+    <w:lsdException w:name="heading 8" w:uiPriority="9" w:qFormat="1"/>
+    <w:lsdException w:name="heading 9" w:uiPriority="9" w:qFormat="1"/>
+    <w:lsdException w:name="toc 1" w:uiPriority="39"/>
+    <w:lsdException w:name="toc 2" w:uiPriority="39"/>
+    <w:lsdException w:name="toc 3" w:uiPriority="39"/>
+    <w:lsdException w:name="toc 4" w:uiPriority="39"/>
+    <w:lsdException w:name="toc 5" w:uiPriority="39"/>
+    <w:lsdException w:name="toc 6" w:uiPriority="39"/>
+    <w:lsdException w:name="toc 7" w:uiPriority="39"/>
+    <w:lsdException w:name="toc 8" w:uiPriority="39"/>
+    <w:lsdException w:name="toc 9" w:uiPriority="39"/>
+    <w:lsdException w:name="caption" w:uiPriority="35" w:qFormat="1"/>
+    <w:lsdException w:name="Title" w:semiHidden="0" w:uiPriority="10" w:unhideWhenUsed="0" w:qFormat="1"/>
+    <w:lsdException w:name="Default Paragraph Font" w:uiPriority="1"/>
+    <w:lsdException w:name="Subtitle" w:semiHidden="0" w:uiPriority="11" w:unhideWhenUsed="0" w:qFormat="1"/>
+    <w:lsdException w:name="Strong" w:semiHidden="0" w:uiPriority="22" w:unhideWhenUsed="0" w:qFormat="1"/>
+    <w:lsdException w:name="Emphasis" w:semiHidden="0" w:uiPriority="20" w:unhideWhenUsed="0" w:qFormat="1"/>
+    <w:lsdException w:name="Table Grid" w:semiHidden="0" w:uiPriority="59" w:unhideWhenUsed="0"/>
+    <w:lsdException w:name="Placeholder Text" w:unhideWhenUsed="0"/>
+    <w:lsdException w:name="No Spacing" w:semiHidden="0" w:uiPriority="1" w:unhideWhenUsed="0" w:qFormat="1"/>
+    <w:lsdException w:name="Light Shading" w:semiHidden="0" w:uiPriority="60" w:unhideWhenUsed="0"/>
+    <w:lsdException w:name="Light List" w:semiHidden="0" w:uiPriority="61" w:unhideWhenUsed="0"/>
+    <w:lsdException w:name="Light Grid" w:semiHidden="0" w:uiPriority="62" w:unhideWhenUsed="0"/>
+    <w:lsdException w:name="Medium Shading 1" w:semiHidden="0" w:uiPriority="63" w:unhideWhenUsed="0"/>
+    <w:lsdException w:name="Medium Shading 2" w:semiHidden="0" w:uiPriority="64" w:unhideWhenUsed="0"/>
+    <w:lsdException w:name="Medium List 1" w:semiHidden="0" w:uiPriority="65" w:unhideWhenUsed="0"/>
+    <w:lsdException w:name="Medium List 2" w:semiHidden="0" w:uiPriority="66" w:unhideWhenUsed="0"/>
+    <w:lsdException w:name="Medium Grid 1" w:semiHidden="0" w:uiPriority="67" w:unhideWhenUsed="0"/>
+    <w:lsdException w:name="Medium Grid 2" w:semiHidden="0" w:uiPriority="68" w:unhideWhenUsed="0"/>
+    <w:lsdException w:name="Medium Grid 3" w:semiHidden="0" w:uiPriority="69" w:unhideWhenUsed="0"/>
+    <w:lsdException w:name="Dark List" w:semiHidden="0" w:uiPriority="70" w:unhideWhenUsed="0"/>
+    <w:lsdException w:name="Colorful Shading" w:semiHidden="0" w:uiPriority="71" w:unhideWhenUsed="0"/>
+    <w:lsdException w:name="Colorful List" w:semiHidden="0" w:uiPriority="72" w:unhideWhenUsed="0"/>
+    <w:lsdException w:name="Colorful Grid" w:semiHidden="0" w:uiPriority="73" w:unhideWhenUsed="0"/>
+    <w:lsdException w:name="Light Shading Accent 1" w:semiHidden="0" w:uiPriority="60" w:unhideWhenUsed="0"/>
+    <w:lsdException w:name="Light List Accent 1" w:semiHidden="0" w:uiPriority="61" w:unhideWhenUsed="0"/>
+    <w:lsdException w:name="Light Grid Accent 1" w:semiHidden="0" w:uiPriority="62" w:unhideWhenUsed="0"/>
+    <w:lsdException w:name="Medium Shading 1 Accent 1" w:semiHidden="0" w:uiPriority="63" w:unhideWhenUsed="0"/>
+    <w:lsdException w:name="Medium Shading 2 Accent 1" w:semiHidden="0" w:uiPriority="64" w:unhideWhenUsed="0"/>
+    <w:lsdException w:name="Medium List 1 Accent 1" w:semiHidden="0" w:uiPriority="65" w:unhideWhenUsed="0"/>
+    <w:lsdException w:name="Revision" w:unhideWhenUsed="0"/>
+    <w:lsdException w:name="List Paragraph" w:semiHidden="0" w:uiPriority="34" w:unhideWhenUsed="0" w:qFormat="1"/>
+    <w:lsdException w:name="Quote" w:semiHidden="0" w:uiPriority="29" w:unhideWhenUsed="0" w:qFormat="1"/>
+    <w:lsdException w:name="Intense Quote" w:semiHidden="0" w:uiPriority="30" w:unhideWhenUsed="0" w:qFormat="1"/>
+    <w:lsdException w:name="Medium List 2 Accent 1" w:semiHidden="0" w:uiPriority="66" w:unhideWhenUsed="0"/>
+    <w:lsdException w:name="Medium Grid 1 Accent 1" w:semiHidden="0" w:uiPriority="67" w:unhideWhenUsed="0"/>
+    <w:lsdException w:name="Medium Grid 2 Accent 1" w:semiHidden="0" w:uiPriority="68" w:unhideWhenUsed="0"/>
+    <w:lsdException w:name="Medium Grid 3 Accent 1" w:semiHidden="0" w:uiPriority="69" w:unhideWhenUsed="0"/>
+    <w:lsdException w:name="Dark List Accent 1" w:semiHidden="0" w:uiPriority="70" w:unhideWhenUsed="0"/>
+    <w:lsdException w:name="Colorful Shading Accent 1" w:semiHidden="0" w:uiPriority="71" w:unhideWhenUsed="0"/>
+    <w:lsdException w:name="Colorful List Accent 1" w:semiHidden="0" w:uiPriority="72" w:unhideWhenUsed="0"/>
+    <w:lsdException w:name="Colorful Grid Accent 1" w:semiHidden="0" w:uiPriority="73" w:unhideWhenUsed="0"/>
+    <w:lsdException w:name="Light Shading Accent 2" w:semiHidden="0" w:uiPriority="60" w:unhideWhenUsed="0"/>
+    <w:lsdException w:name="Light List Accent 2" w:semiHidden="0" w:uiPriority="61" w:unhideWhenUsed="0"/>
+    <w:lsdException w:name="Light Grid Accent 2" w:semiHidden="0" w:uiPriority="62" w:unhideWhenUsed="0"/>
+    <w:lsdException w:name="Medium Shading 1 Accent 2" w:semiHidden="0" w:uiPriority="63" w:unhideWhenUsed="0"/>
+    <w:lsdException w:name="Medium Shading 2 Accent 2" w:semiHidden="0" w:uiPriority="64" w:unhideWhenUsed="0"/>
+    <w:lsdException w:name="Medium List 1 Accent 2" w:semiHidden="0" w:uiPriority="65" w:unhideWhenUsed="0"/>
+    <w:lsdException w:name="Medium List 2 Accent 2" w:semiHidden="0" w:uiPriority="66" w:unhideWhenUsed="0"/>
+    <w:lsdException w:name="Medium Grid 1 Accent 2" w:semiHidden="0" w:uiPriority="67" w:unhideWhenUsed="0"/>
+    <w:lsdException w:name="Medium Grid 2 Accent 2" w:semiHidden="0" w:uiPriority="68" w:unhideWhenUsed="0"/>
+    <w:lsdException w:name="Medium Grid 3 Accent 2" w:semiHidden="0" w:uiPriority="69" w:unhideWhenUsed="0"/>
+    <w:lsdException w:name="Dark List Accent 2" w:semiHidden="0" w:uiPriority="70" w:unhideWhenUsed="0"/>
+    <w:lsdException w:name="Colorful Shading Accent 2" w:semiHidden="0" w:uiPriority="71" w:unhideWhenUsed="0"/>
+    <w:lsdException w:name="Colorful List Accent 2" w:semiHidden="0" w:uiPriority="72" w:unhideWhenUsed="0"/>
+    <w:lsdException w:name="Colorful Grid Accent 2" w:semiHidden="0" w:uiPriority="73" w:unhideWhenUsed="0"/>
+    <w:lsdException w:name="Light Shading Accent 3" w:semiHidden="0" w:uiPriority="60" w:unhideWhenUsed="0"/>
+    <w:lsdException w:name="Light List Accent 3" w:semiHidden="0" w:uiPriority="61" w:unhideWhenUsed="0"/>
+    <w:lsdException w:name="Light Grid Accent 3" w:semiHidden="0" w:uiPriority="62" w:unhideWhenUsed="0"/>
+    <w:lsdException w:name="Medium Shading 1 Accent 3" w:semiHidden="0" w:uiPriority="63" w:unhideWhenUsed="0"/>
+    <w:lsdException w:name="Medium Shading 2 Accent 3" w:semiHidden="0" w:uiPriority="64" w:unhideWhenUsed="0"/>
+    <w:lsdException w:name="Medium List 1 Accent 3" w:semiHidden="0" w:uiPriority="65" w:unhideWhenUsed="0"/>
+    <w:lsdException w:name="Medium List 2 Accent 3" w:semiHidden="0" w:uiPriority="66" w:unhideWhenUsed="0"/>
+    <w:lsdException w:name="Medium Grid 1 Accent 3" w:semiHidden="0" w:uiPriority="67" w:unhideWhenUsed="0"/>
+    <w:lsdException w:name="Medium Grid 2 Accent 3" w:semiHidden="0" w:uiPriority="68" w:unhideWhenUsed="0"/>
+    <w:lsdException w:name="Medium Grid 3 Accent 3" w:semiHidden="0" w:uiPriority="69" w:unhideWhenUsed="0"/>
+    <w:lsdException w:name="Dark List Accent 3" w:semiHidden="0" w:uiPriority="70" w:unhideWhenUsed="0"/>
+    <w:lsdException w:name="Colorful Shading Accent 3" w:semiHidden="0" w:uiPriority="71" w:unhideWhenUsed="0"/>
+    <w:lsdException w:name="Colorful List Accent 3" w:semiHidden="0" w:uiPriority="72" w:unhideWhenUsed="0"/>
+    <w:lsdException w:name="Colorful Grid Accent 3" w:semiHidden="0" w:uiPriority="73" w:unhideWhenUsed="0"/>
+    <w:lsdException w:name="Light Shading Accent 4" w:semiHidden="0" w:uiPriority="60" w:unhideWhenUsed="0"/>
+    <w:lsdException w:name="Light List Accent 4" w:semiHidden="0" w:uiPriority="61" w:unhideWhenUsed="0"/>
+    <w:lsdException w:name="Light Grid Accent 4" w:semiHidden="0" w:uiPriority="62" w:unhideWhenUsed="0"/>
+    <w:lsdException w:name="Medium Shading 1 Accent 4" w:semiHidden="0" w:uiPriority="63" w:unhideWhenUsed="0"/>
+    <w:lsdException w:name="Medium Shading 2 Accent 4" w:semiHidden="0" w:uiPriority="64" w:unhideWhenUsed="0"/>
+    <w:lsdException w:name="Medium List 1 Accent 4" w:semiHidden="0" w:uiPriority="65" w:unhideWhenUsed="0"/>
+    <w:lsdException w:name="Medium List 2 Accent 4" w:semiHidden="0" w:uiPriority="66" w:unhideWhenUsed="0"/>
+    <w:lsdException w:name="Medium Grid 1 Accent 4" w:semiHidden="0" w:uiPriority="67" w:unhideWhenUsed="0"/>
+    <w:lsdException w:name="Medium Grid 2 Accent 4" w:semiHidden="0" w:uiPriority="68" w:unhideWhenUsed="0"/>
+    <w:lsdException w:name="Medium Grid 3 Accent 4" w:semiHidden="0" w:uiPriority="69" w:unhideWhenUsed="0"/>
+    <w:lsdException w:name="Dark List Accent 4" w:semiHidden="0" w:uiPriority="70" w:unhideWhenUsed="0"/>
+    <w:lsdException w:name="Colorful Shading Accent 4" w:semiHidden="0" w:uiPriority="71" w:unhideWhenUsed="0"/>
+    <w:lsdException w:name="Colorful List Accent 4" w:semiHidden="0" w:uiPriority="72" w:unhideWhenUsed="0"/>
+    <w:lsdException w:name="Colorful Grid Accent 4" w:semiHidden="0" w:uiPriority="73" w:unhideWhenUsed="0"/>
+    <w:lsdException w:name="Light Shading Accent 5" w:semiHidden="0" w:uiPriority="60" w:unhideWhenUsed="0"/>
+    <w:lsdException w:name="Light List Accent 5" w:semiHidden="0" w:uiPriority="61" w:unhideWhenUsed="0"/>
+    <w:lsdException w:name="Light Grid Accent 5" w:semiHidden="0" w:uiPriority="62" w:unhideWhenUsed="0"/>
+    <w:lsdException w:name="Medium Shading 1 Accent 5" w:semiHidden="0" w:uiPriority="63" w:unhideWhenUsed="0"/>
+    <w:lsdException w:name="Medium Shading 2 Accent 5" w:semiHidden="0" w:uiPriority="64" w:unhideWhenUsed="0"/>
+    <w:lsdException w:name="Medium List 1 Accent 5" w:semiHidden="0" w:uiPriority="65" w:unhideWhenUsed="0"/>
+    <w:lsdException w:name="Medium List 2 Accent 5" w:semiHidden="0" w:uiPriority="66" w:unhideWhenUsed="0"/>
+    <w:lsdException w:name="Medium Grid 1 Accent 5" w:semiHidden="0" w:uiPriority="67" w:unhideWhenUsed="0"/>
+    <w:lsdException w:name="Medium Grid 2 Accent 5" w:semiHidden="0" w:uiPriority="68" w:unhideWhenUsed="0"/>
+    <w:lsdException w:name="Medium Grid 3 Accent 5" w:semiHidden="0" w:uiPriority="69" w:unhideWhenUsed="0"/>
+    <w:lsdException w:name="Dark List Accent 5" w:semiHidden="0" w:uiPriority="70" w:unhideWhenUsed="0"/>
+    <w:lsdException w:name="Colorful Shading Accent 5" w:semiHidden="0" w:uiPriority="71" w:unhideWhenUsed="0"/>
+    <w:lsdException w:name="Colorful List Accent 5" w:semiHidden="0" w:uiPriority="72" w:unhideWhenUsed="0"/>
+    <w:lsdException w:name="Colorful Grid Accent 5" w:semiHidden="0" w:uiPriority="73" w:unhideWhenUsed="0"/>
+    <w:lsdException w:name="Light Shading Accent 6" w:semiHidden="0" w:uiPriority="60" w:unhideWhenUsed="0"/>
+    <w:lsdException w:name="Light List Accent 6" w:semiHidden="0" w:uiPriority="61" w:unhideWhenUsed="0"/>
+    <w:lsdException w:name="Light Grid Accent 6" w:semiHidden="0" w:uiPriority="62" w:unhideWhenUsed="0"/>
+    <w:lsdException w:name="Medium Shading 1 Accent 6" w:semiHidden="0" w:uiPriority="63" w:unhideWhenUsed="0"/>
+    <w:lsdException w:name="Medium Shading 2 Accent 6" w:semiHidden="0" w:uiPriority="64" w:unhideWhenUsed="0"/>
+    <w:lsdException w:name="Medium List 1 Accent 6" w:semiHidden="0" w:uiPriority="65" w:unhideWhenUsed="0"/>
+    <w:lsdException w:name="Medium List 2 Accent 6" w:semiHidden="0" w:uiPriority="66" w:unhideWhenUsed="0"/>
+    <w:lsdException w:name="Medium Grid 1 Accent 6" w:semiHidden="0" w:uiPriority="67" w:unhideWhenUsed="0"/>
+    <w:lsdException w:name="Medium Grid 2 Accent 6" w:semiHidden="0" w:uiPriority="68" w:unhideWhenUsed="0"/>
+    <w:lsdException w:name="Medium Grid 3 Accent 6" w:semiHidden="0" w:uiPriority="69" w:unhideWhenUsed="0"/>
+    <w:lsdException w:name="Dark List Accent 6" w:semiHidden="0" w:uiPriority="70" w:unhideWhenUsed="0"/>
+    <w:lsdException w:name="Colorful Shading Accent 6" w:semiHidden="0" w:uiPriority="71" w:unhideWhenUsed="0"/>
+    <w:lsdException w:name="Colorful List Accent 6" w:semiHidden="0" w:uiPriority="72" w:unhideWhenUsed="0"/>
+    <w:lsdException w:name="Colorful Grid Accent 6" w:semiHidden="0" w:uiPriority="73" w:unhideWhenUsed="0"/>
+    <w:lsdException w:name="Subtle Emphasis" w:semiHidden="0" w:uiPriority="19" w:unhideWhenUsed="0" w:qFormat="1"/>
+    <w:lsdException w:name="Intense Emphasis" w:semiHidden="0" w:uiPriority="21" w:unhideWhenUsed="0" w:qFormat="1"/>
+    <w:lsdException w:name="Subtle Reference" w:semiHidden="0" w:uiPriority="31" w:unhideWhenUsed="0" w:qFormat="1"/>
+    <w:lsdException w:name="Intense Reference" w:semiHidden="0" w:uiPriority="32" w:unhideWhenUsed="0" w:qFormat="1"/>
+    <w:lsdException w:name="Book Title" w:semiHidden="0" w:uiPriority="33" w:unhideWhenUsed="0" w:qFormat="1"/>
+    <w:lsdException w:name="Bibliography" w:uiPriority="37"/>
+    <w:lsdException w:name="TOC Heading" w:uiPriority="39" w:qFormat="1"/>
+  </w:latentStyles>
+  <w:style w:type="paragraph" w:default="1" w:styleId="Normalny">
+    <w:name w:val="Normal"/>
+    <w:qFormat/>
+  </w:style>
+  <w:style w:type="character" w:default="1" w:styleId="Domylnaczcionkaakapitu">
+    <w:name w:val="Default Paragraph Font"/>
+    <w:uiPriority w:val="1"/>
+    <w:semiHidden/>
+    <w:unhideWhenUsed/>
+  </w:style>
+  <w:style w:type="table" w:default="1" w:styleId="Standardowy">
+    <w:name w:val="Normal Table"/>
+    <w:uiPriority w:val="99"/>
+    <w:semiHidden/>
+    <w:unhideWhenUsed/>
+    <w:tblPr>
+      <w:tblInd w:w="0" w:type="dxa"/>
+      <w:tblCellMar>
+        <w:top w:w="0" w:type="dxa"/>
+        <w:left w:w="108" w:type="dxa"/>
+        <w:bottom w:w="0" w:type="dxa"/>
+        <w:right w:w="108" w:type="dxa"/>
+      </w:tblCellMar>
+    </w:tblPr>
+  </w:style>
+  <w:style w:type="numbering" w:default="1" w:styleId="Bezlisty">
+    <w:name w:val="No List"/>
+    <w:uiPriority w:val="99"/>
+    <w:semiHidden/>
+    <w:unhideWhenUsed/>
+  </w:style>
+  <w:style w:type="paragraph" w:styleId="Akapitzlist">
+    <w:name w:val="List Paragraph"/>
+    <w:basedOn w:val="Normalny"/>
+    <w:uiPriority w:val="34"/>
+    <w:qFormat/>
+    <w:rsid w:val="00527BDD"/>
+    <w:pPr>
+      <w:ind w:left="720"/>
+      <w:contextualSpacing/>
+    </w:pPr>
+  </w:style>
+  <w:style w:type="character" w:customStyle="1" w:styleId="apple-converted-space">
+    <w:name w:val="apple-converted-space"/>
+    <w:basedOn w:val="Domylnaczcionkaakapitu"/>
+    <w:rsid w:val="001E0A2B"/>
+  </w:style>
+  <w:style w:type="character" w:styleId="Uwydatnienie">
+    <w:name w:val="Emphasis"/>
+    <w:basedOn w:val="Domylnaczcionkaakapitu"/>
+    <w:uiPriority w:val="20"/>
+    <w:qFormat/>
+    <w:rsid w:val="001E0A2B"/>
+    <w:rPr>
+      <w:i/>
+      <w:iCs/>
+    </w:rPr>
+  </w:style>
+  <w:style w:type="paragraph" w:styleId="Tekstdymka">
+    <w:name w:val="Balloon Text"/>
+    <w:basedOn w:val="Normalny"/>
+    <w:link w:val="TekstdymkaZnak"/>
+    <w:uiPriority w:val="99"/>
+    <w:semiHidden/>
+    <w:unhideWhenUsed/>
+    <w:rsid w:val="001E0A2B"/>
+    <w:pPr>
+      <w:spacing w:after="0" w:line="240" w:lineRule="auto"/>
+    </w:pPr>
+    <w:rPr>
+      <w:rFonts w:ascii="Tahoma" w:hAnsi="Tahoma" w:cs="Tahoma"/>
+      <w:sz w:val="16"/>
+      <w:szCs w:val="16"/>
+    </w:rPr>
+  </w:style>
+  <w:style w:type="character" w:customStyle="1" w:styleId="TekstdymkaZnak">
+    <w:name w:val="Tekst dymka Znak"/>
+    <w:basedOn w:val="Domylnaczcionkaakapitu"/>
+    <w:link w:val="Tekstdymka"/>
+    <w:uiPriority w:val="99"/>
+    <w:semiHidden/>
+    <w:rsid w:val="001E0A2B"/>
+    <w:rPr>
+      <w:rFonts w:ascii="Tahoma" w:hAnsi="Tahoma" w:cs="Tahoma"/>
+      <w:sz w:val="16"/>
+      <w:szCs w:val="16"/>
+    </w:rPr>
+  </w:style>
+</w:styles>
+</file>
+
+<file path=word/stylesWithEffects.xml><?xml version="1.0" encoding="utf-8"?>
+<w:styles xmlns:wpc="http://schemas.microsoft.com/office/word/2010/wordprocessingCanvas" xmlns:mc="http://schemas.openxmlformats.org/markup-compatibility/2006" xmlns:o="urn:schemas-microsoft-com:office:office" xmlns:r="http://schemas.openxmlformats.org/officeDocument/2006/relationships" xmlns:m="http://schemas.openxmlformats.org/officeDocument/2006/math" xmlns:v="urn:schemas-microsoft-com:vml" xmlns:wp14="http://schemas.microsoft.com/office/word/2010/wordprocessingDrawing" xmlns:wp="http://schemas.openxmlformats.org/drawingml/2006/wordprocessingDrawing" xmlns:w10="urn:schemas-microsoft-com:office:word" xmlns:w="http://schemas.openxmlformats.org/wordprocessingml/2006/main" xmlns:w14="http://schemas.microsoft.com/office/word/2010/wordml" xmlns:wpg="http://schemas.microsoft.com/office/word/2010/wordprocessingGroup" xmlns:wpi="http://schemas.microsoft.com/office/word/2010/wordprocessingInk" xmlns:wne="http://schemas.microsoft.com/office/word/2006/wordml" xmlns:wps="http://schemas.microsoft.com/office/word/2010/wordprocessingShape" mc:Ignorable="w14 wp14">
+  <w:docDefaults>
+    <w:rPrDefault>
+      <w:rPr>
+        <w:rFonts w:asciiTheme="minorHAnsi" w:eastAsiaTheme="minorHAnsi" w:hAnsiTheme="minorHAnsi" w:cstheme="minorBidi"/>
+        <w:sz w:val="22"/>
+        <w:szCs w:val="22"/>
+        <w:lang w:val="pl-PL" w:eastAsia="en-US" w:bidi="ar-SA"/>
+      </w:rPr>
+    </w:rPrDefault>
+    <w:pPrDefault>
+      <w:pPr>
+        <w:spacing w:after="200" w:line="276" w:lineRule="auto"/>
+      </w:pPr>
+    </w:pPrDefault>
+  </w:docDefaults>
+  <w:latentStyles w:defLockedState="0" w:defUIPriority="99" w:defSemiHidden="1" w:defUnhideWhenUsed="1" w:defQFormat="0" w:count="267">
+    <w:lsdException w:name="Normal" w:semiHidden="0" w:uiPriority="0" w:unhideWhenUsed="0" w:qFormat="1"/>
+    <w:lsdException w:name="heading 1" w:semiHidden="0" w:uiPriority="9" w:unhideWhenUsed="0" w:qFormat="1"/>
+    <w:lsdException w:name="heading 2" w:uiPriority="9" w:qFormat="1"/>
+    <w:lsdException w:name="heading 3" w:uiPriority="9" w:qFormat="1"/>
+    <w:lsdException w:name="heading 4" w:uiPriority="9" w:qFormat="1"/>
+    <w:lsdException w:name="heading 5" w:uiPriority="9" w:qFormat="1"/>
+    <w:lsdException w:name="heading 6" w:uiPriority="9" w:qFormat="1"/>
+    <w:lsdException w:name="heading 7" w:uiPriority="9" w:qFormat="1"/>
+    <w:lsdException w:name="heading 8" w:uiPriority="9" w:qFormat="1"/>
+    <w:lsdException w:name="heading 9" w:uiPriority="9" w:qFormat="1"/>
+    <w:lsdException w:name="toc 1" w:uiPriority="39"/>
+    <w:lsdException w:name="toc 2" w:uiPriority="39"/>
+    <w:lsdException w:name="toc 3" w:uiPriority="39"/>
+    <w:lsdException w:name="toc 4" w:uiPriority="39"/>
+    <w:lsdException w:name="toc 5" w:uiPriority="39"/>
+    <w:lsdException w:name="toc 6" w:uiPriority="39"/>
+    <w:lsdException w:name="toc 7" w:uiPriority="39"/>
+    <w:lsdException w:name="toc 8" w:uiPriority="39"/>
+    <w:lsdException w:name="toc 9" w:uiPriority="39"/>
+    <w:lsdException w:name="caption" w:uiPriority="35" w:qFormat="1"/>
+    <w:lsdException w:name="Title" w:semiHidden="0" w:uiPriority="10" w:unhideWhenUsed="0" w:qFormat="1"/>
+    <w:lsdException w:name="Default Paragraph Font" w:uiPriority="1"/>
+    <w:lsdException w:name="Subtitle" w:semiHidden="0" w:uiPriority="11" w:unhideWhenUsed="0" w:qFormat="1"/>
+    <w:lsdException w:name="Strong" w:semiHidden="0" w:uiPriority="22" w:unhideWhenUsed="0" w:qFormat="1"/>
+    <w:lsdException w:name="Emphasis" w:semiHidden="0" w:uiPriority="20" w:unhideWhenUsed="0" w:qFormat="1"/>
+    <w:lsdException w:name="Table Grid" w:semiHidden="0" w:uiPriority="59" w:unhideWhenUsed="0"/>
+    <w:lsdException w:name="Placeholder Text" w:unhideWhenUsed="0"/>
+    <w:lsdException w:name="No Spacing" w:semiHidden="0" w:uiPriority="1" w:unhideWhenUsed="0" w:qFormat="1"/>
+    <w:lsdException w:name="Light Shading" w:semiHidden="0" w:uiPriority="60" w:unhideWhenUsed="0"/>
+    <w:lsdException w:name="Light List" w:semiHidden="0" w:uiPriority="61" w:unhideWhenUsed="0"/>
+    <w:lsdException w:name="Light Grid" w:semiHidden="0" w:uiPriority="62" w:unhideWhenUsed="0"/>
+    <w:lsdException w:name="Medium Shading 1" w:semiHidden="0" w:uiPriority="63" w:unhideWhenUsed="0"/>
+    <w:lsdException w:name="Medium Shading 2" w:semiHidden="0" w:uiPriority="64" w:unhideWhenUsed="0"/>
+    <w:lsdException w:name="Medium List 1" w:semiHidden="0" w:uiPriority="65" w:unhideWhenUsed="0"/>
+    <w:lsdException w:name="Medium List 2" w:semiHidden="0" w:uiPriority="66" w:unhideWhenUsed="0"/>
+    <w:lsdException w:name="Medium Grid 1" w:semiHidden="0" w:uiPriority="67" w:unhideWhenUsed="0"/>
+    <w:lsdException w:name="Medium Grid 2" w:semiHidden="0" w:uiPriority="68" w:unhideWhenUsed="0"/>
+    <w:lsdException w:name="Medium Grid 3" w:semiHidden="0" w:uiPriority="69" w:unhideWhenUsed="0"/>
+    <w:lsdException w:name="Dark List" w:semiHidden="0" w:uiPriority="70" w:unhideWhenUsed="0"/>
+    <w:lsdException w:name="Colorful Shading" w:semiHidden="0" w:uiPriority="71" w:unhideWhenUsed="0"/>
+    <w:lsdException w:name="Colorful List" w:semiHidden="0" w:uiPriority="72" w:unhideWhenUsed="0"/>
+    <w:lsdException w:name="Colorful Grid" w:semiHidden="0" w:uiPriority="73" w:unhideWhenUsed="0"/>
+    <w:lsdException w:name="Light Shading Accent 1" w:semiHidden="0" w:uiPriority="60" w:unhideWhenUsed="0"/>
+    <w:lsdException w:name="Light List Accent 1" w:semiHidden="0" w:uiPriority="61" w:unhideWhenUsed="0"/>
+    <w:lsdException w:name="Light Grid Accent 1" w:semiHidden="0" w:uiPriority="62" w:unhideWhenUsed="0"/>
+    <w:lsdException w:name="Medium Shading 1 Accent 1" w:semiHidden="0" w:uiPriority="63" w:unhideWhenUsed="0"/>
+    <w:lsdException w:name="Medium Shading 2 Accent 1" w:semiHidden="0" w:uiPriority="64" w:unhideWhenUsed="0"/>
+    <w:lsdException w:name="Medium List 1 Accent 1" w:semiHidden="0" w:uiPriority="65" w:unhideWhenUsed="0"/>
+    <w:lsdException w:name="Revision" w:unhideWhenUsed="0"/>
+    <w:lsdException w:name="List Paragraph" w:semiHidden="0" w:uiPriority="34" w:unhideWhenUsed="0" w:qFormat="1"/>
+    <w:lsdException w:name="Quote" w:semiHidden="0" w:uiPriority="29" w:unhideWhenUsed="0" w:qFormat="1"/>
+    <w:lsdException w:name="Intense Quote" w:semiHidden="0" w:uiPriority="30" w:unhideWhenUsed="0" w:qFormat="1"/>
+    <w:lsdException w:name="Medium List 2 Accent 1" w:semiHidden="0" w:uiPriority="66" w:unhideWhenUsed="0"/>
+    <w:lsdException w:name="Medium Grid 1 Accent 1" w:semiHidden="0" w:uiPriority="67" w:unhideWhenUsed="0"/>
+    <w:lsdException w:name="Medium Grid 2 Accent 1" w:semiHidden="0" w:uiPriority="68" w:unhideWhenUsed="0"/>
+    <w:lsdException w:name="Medium Grid 3 Accent 1" w:semiHidden="0" w:uiPriority="69" w:unhideWhenUsed="0"/>
+    <w:lsdException w:name="Dark List Accent 1" w:semiHidden="0" w:uiPriority="70" w:unhideWhenUsed="0"/>
+    <w:lsdException w:name="Colorful Shading Accent 1" w:semiHidden="0" w:uiPriority="71" w:unhideWhenUsed="0"/>
+    <w:lsdException w:name="Colorful List Accent 1" w:semiHidden="0" w:uiPriority="72" w:unhideWhenUsed="0"/>
+    <w:lsdException w:name="Colorful Grid Accent 1" w:semiHidden="0" w:uiPriority="73" w:unhideWhenUsed="0"/>
+    <w:lsdException w:name="Light Shading Accent 2" w:semiHidden="0" w:uiPriority="60" w:unhideWhenUsed="0"/>
+    <w:lsdException w:name="Light List Accent 2" w:semiHidden="0" w:uiPriority="61" w:unhideWhenUsed="0"/>
+    <w:lsdException w:name="Light Grid Accent 2" w:semiHidden="0" w:uiPriority="62" w:unhideWhenUsed="0"/>
+    <w:lsdException w:name="Medium Shading 1 Accent 2" w:semiHidden="0" w:uiPriority="63" w:unhideWhenUsed="0"/>
+    <w:lsdException w:name="Medium Shading 2 Accent 2" w:semiHidden="0" w:uiPriority="64" w:unhideWhenUsed="0"/>
+    <w:lsdException w:name="Medium List 1 Accent 2" w:semiHidden="0" w:uiPriority="65" w:unhideWhenUsed="0"/>
+    <w:lsdException w:name="Medium List 2 Accent 2" w:semiHidden="0" w:uiPriority="66" w:unhideWhenUsed="0"/>
+    <w:lsdException w:name="Medium Grid 1 Accent 2" w:semiHidden="0" w:uiPriority="67" w:unhideWhenUsed="0"/>
+    <w:lsdException w:name="Medium Grid 2 Accent 2" w:semiHidden="0" w:uiPriority="68" w:unhideWhenUsed="0"/>
+    <w:lsdException w:name="Medium Grid 3 Accent 2" w:semiHidden="0" w:uiPriority="69" w:unhideWhenUsed="0"/>
+    <w:lsdException w:name="Dark List Accent 2" w:semiHidden="0" w:uiPriority="70" w:unhideWhenUsed="0"/>
+    <w:lsdException w:name="Colorful Shading Accent 2" w:semiHidden="0" w:uiPriority="71" w:unhideWhenUsed="0"/>
+    <w:lsdException w:name="Colorful List Accent 2" w:semiHidden="0" w:uiPriority="72" w:unhideWhenUsed="0"/>
+    <w:lsdException w:name="Colorful Grid Accent 2" w:semiHidden="0" w:uiPriority="73" w:unhideWhenUsed="0"/>
+    <w:lsdException w:name="Light Shading Accent 3" w:semiHidden="0" w:uiPriority="60" w:unhideWhenUsed="0"/>
+    <w:lsdException w:name="Light List Accent 3" w:semiHidden="0" w:uiPriority="61" w:unhideWhenUsed="0"/>
+    <w:lsdException w:name="Light Grid Accent 3" w:semiHidden="0" w:uiPriority="62" w:unhideWhenUsed="0"/>
+    <w:lsdException w:name="Medium Shading 1 Accent 3" w:semiHidden="0" w:uiPriority="63" w:unhideWhenUsed="0"/>
+    <w:lsdException w:name="Medium Shading 2 Accent 3" w:semiHidden="0" w:uiPriority="64" w:unhideWhenUsed="0"/>
+    <w:lsdException w:name="Medium List 1 Accent 3" w:semiHidden="0" w:uiPriority="65" w:unhideWhenUsed="0"/>
+    <w:lsdException w:name="Medium List 2 Accent 3" w:semiHidden="0" w:uiPriority="66" w:unhideWhenUsed="0"/>
+    <w:lsdException w:name="Medium Grid 1 Accent 3" w:semiHidden="0" w:uiPriority="67" w:unhideWhenUsed="0"/>
+    <w:lsdException w:name="Medium Grid 2 Accent 3" w:semiHidden="0" w:uiPriority="68" w:unhideWhenUsed="0"/>
+    <w:lsdException w:name="Medium Grid 3 Accent 3" w:semiHidden="0" w:uiPriority="69" w:unhideWhenUsed="0"/>
+    <w:lsdException w:name="Dark List Accent 3" w:semiHidden="0" w:uiPriority="70" w:unhideWhenUsed="0"/>
+    <w:lsdException w:name="Colorful Shading Accent 3" w:semiHidden="0" w:uiPriority="71" w:unhideWhenUsed="0"/>
+    <w:lsdException w:name="Colorful List Accent 3" w:semiHidden="0" w:uiPriority="72" w:unhideWhenUsed="0"/>
+    <w:lsdException w:name="Colorful Grid Accent 3" w:semiHidden="0" w:uiPriority="73" w:unhideWhenUsed="0"/>
+    <w:lsdException w:name="Light Shading Accent 4" w:semiHidden="0" w:uiPriority="60" w:unhideWhenUsed="0"/>
+    <w:lsdException w:name="Light List Accent 4" w:semiHidden="0" w:uiPriority="61" w:unhideWhenUsed="0"/>
+    <w:lsdException w:name="Light Grid Accent 4" w:semiHidden="0" w:uiPriority="62" w:unhideWhenUsed="0"/>
+    <w:lsdException w:name="Medium Shading 1 Accent 4" w:semiHidden="0" w:uiPriority="63" w:unhideWhenUsed="0"/>
+    <w:lsdException w:name="Medium Shading 2 Accent 4" w:semiHidden="0" w:uiPriority="64" w:unhideWhenUsed="0"/>
+    <w:lsdException w:name="Medium List 1 Accent 4" w:semiHidden="0" w:uiPriority="65" w:unhideWhenUsed="0"/>
+    <w:lsdException w:name="Medium List 2 Accent 4" w:semiHidden="0" w:uiPriority="66" w:unhideWhenUsed="0"/>
+    <w:lsdException w:name="Medium Grid 1 Accent 4" w:semiHidden="0" w:uiPriority="67" w:unhideWhenUsed="0"/>
+    <w:lsdException w:name="Medium Grid 2 Accent 4" w:semiHidden="0" w:uiPriority="68" w:unhideWhenUsed="0"/>
+    <w:lsdException w:name="Medium Grid 3 Accent 4" w:semiHidden="0" w:uiPriority="69" w:unhideWhenUsed="0"/>
+    <w:lsdException w:name="Dark List Accent 4" w:semiHidden="0" w:uiPriority="70" w:unhideWhenUsed="0"/>
+    <w:lsdException w:name="Colorful Shading Accent 4" w:semiHidden="0" w:uiPriority="71" w:unhideWhenUsed="0"/>
+    <w:lsdException w:name="Colorful List Accent 4" w:semiHidden="0" w:uiPriority="72" w:unhideWhenUsed="0"/>
+    <w:lsdException w:name="Colorful Grid Accent 4" w:semiHidden="0" w:uiPriority="73" w:unhideWhenUsed="0"/>
+    <w:lsdException w:name="Light Shading Accent 5" w:semiHidden="0" w:uiPriority="60" w:unhideWhenUsed="0"/>
+    <w:lsdException w:name="Light List Accent 5" w:semiHidden="0" w:uiPriority="61" w:unhideWhenUsed="0"/>
+    <w:lsdException w:name="Light Grid Accent 5" w:semiHidden="0" w:uiPriority="62" w:unhideWhenUsed="0"/>
+    <w:lsdException w:name="Medium Shading 1 Accent 5" w:semiHidden="0" w:uiPriority="63" w:unhideWhenUsed="0"/>
+    <w:lsdException w:name="Medium Shading 2 Accent 5" w:semiHidden="0" w:uiPriority="64" w:unhideWhenUsed="0"/>
+    <w:lsdException w:name="Medium List 1 Accent 5" w:semiHidden="0" w:uiPriority="65" w:unhideWhenUsed="0"/>
+    <w:lsdException w:name="Medium List 2 Accent 5" w:semiHidden="0" w:uiPriority="66" w:unhideWhenUsed="0"/>
+    <w:lsdException w:name="Medium Grid 1 Accent 5" w:semiHidden="0" w:uiPriority="67" w:unhideWhenUsed="0"/>
+    <w:lsdException w:name="Medium Grid 2 Accent 5" w:semiHidden="0" w:uiPriority="68" w:unhideWhenUsed="0"/>
+    <w:lsdException w:name="Medium Grid 3 Accent 5" w:semiHidden="0" w:uiPriority="69" w:unhideWhenUsed="0"/>
+    <w:lsdException w:name="Dark List Accent 5" w:semiHidden="0" w:uiPriority="70" w:unhideWhenUsed="0"/>
+    <w:lsdException w:name="Colorful Shading Accent 5" w:semiHidden="0" w:uiPriority="71" w:unhideWhenUsed="0"/>
+    <w:lsdException w:name="Colorful List Accent 5" w:semiHidden="0" w:uiPriority="72" w:unhideWhenUsed="0"/>
+    <w:lsdException w:name="Colorful Grid Accent 5" w:semiHidden="0" w:uiPriority="73" w:unhideWhenUsed="0"/>
+    <w:lsdException w:name="Light Shading Accent 6" w:semiHidden="0" w:uiPriority="60" w:unhideWhenUsed="0"/>
+    <w:lsdException w:name="Light List Accent 6" w:semiHidden="0" w:uiPriority="61" w:unhideWhenUsed="0"/>
+    <w:lsdException w:name="Light Grid Accent 6" w:semiHidden="0" w:uiPriority="62" w:unhideWhenUsed="0"/>
+    <w:lsdException w:name="Medium Shading 1 Accent 6" w:semiHidden="0" w:uiPriority="63" w:unhideWhenUsed="0"/>
+    <w:lsdException w:name="Medium Shading 2 Accent 6" w:semiHidden="0" w:uiPriority="64" w:unhideWhenUsed="0"/>
+    <w:lsdException w:name="Medium List 1 Accent 6" w:semiHidden="0" w:uiPriority="65" w:unhideWhenUsed="0"/>
+    <w:lsdException w:name="Medium List 2 Accent 6" w:semiHidden="0" w:uiPriority="66" w:unhideWhenUsed="0"/>
+    <w:lsdException w:name="Medium Grid 1 Accent 6" w:semiHidden="0" w:uiPriority="67" w:unhideWhenUsed="0"/>
+    <w:lsdException w:name="Medium Grid 2 Accent 6" w:semiHidden="0" w:uiPriority="68" w:unhideWhenUsed="0"/>
+    <w:lsdException w:name="Medium Grid 3 Accent 6" w:semiHidden="0" w:uiPriority="69" w:unhideWhenUsed="0"/>
+    <w:lsdException w:name="Dark List Accent 6" w:semiHidden="0" w:uiPriority="70" w:unhideWhenUsed="0"/>
+    <w:lsdException w:name="Colorful Shading Accent 6" w:semiHidden="0" w:uiPriority="71" w:unhideWhenUsed="0"/>
+    <w:lsdException w:name="Colorful List Accent 6" w:semiHidden="0" w:uiPriority="72" w:unhideWhenUsed="0"/>
+    <w:lsdException w:name="Colorful Grid Accent 6" w:semiHidden="0" w:uiPriority="73" w:unhideWhenUsed="0"/>
+    <w:lsdException w:name="Subtle Emphasis" w:semiHidden="0" w:uiPriority="19" w:unhideWhenUsed="0" w:qFormat="1"/>
+    <w:lsdException w:name="Intense Emphasis" w:semiHidden="0" w:uiPriority="21" w:unhideWhenUsed="0" w:qFormat="1"/>
+    <w:lsdException w:name="Subtle Reference" w:semiHidden="0" w:uiPriority="31" w:unhideWhenUsed="0" w:qFormat="1"/>
+    <w:lsdException w:name="Intense Reference" w:semiHidden="0" w:uiPriority="32" w:unhideWhenUsed="0" w:qFormat="1"/>
+    <w:lsdException w:name="Book Title" w:semiHidden="0" w:uiPriority="33" w:unhideWhenUsed="0" w:qFormat="1"/>
+    <w:lsdException w:name="Bibliography" w:uiPriority="37"/>
+    <w:lsdException w:name="TOC Heading" w:uiPriority="39" w:qFormat="1"/>
   </w:latentStyles>
   <w:style w:type="paragraph" w:default="1" w:styleId="Normalny">
     <w:name w:val="Normal"/>

</xml_diff>

<commit_message>
adding vocab_25_Food ko - part 2
</commit_message>
<xml_diff>
--- a/english_via_skype/original_exercises/doc/lesson_25_Food ko_original.docx
+++ b/english_via_skype/original_exercises/doc/lesson_25_Food ko_original.docx
@@ -287,7 +287,27 @@
           <w:szCs w:val="28"/>
           <w:lang w:val="en-US"/>
         </w:rPr>
-        <w:t>I have a c……………………..for roast meet</w:t>
+        <w:t xml:space="preserve">I </w:t>
+      </w:r>
+      <w:r>
+        <w:rPr>
+          <w:rFonts w:ascii="Times New Roman" w:hAnsi="Times New Roman" w:cs="Times New Roman"/>
+          <w:sz w:val="28"/>
+          <w:szCs w:val="28"/>
+          <w:lang w:val="en-US"/>
+        </w:rPr>
+        <w:t>have a c……………………..for roast mea</w:t>
+      </w:r>
+      <w:bookmarkStart w:id="0" w:name="_GoBack"/>
+      <w:bookmarkEnd w:id="0"/>
+      <w:r>
+        <w:rPr>
+          <w:rFonts w:ascii="Times New Roman" w:hAnsi="Times New Roman" w:cs="Times New Roman"/>
+          <w:sz w:val="28"/>
+          <w:szCs w:val="28"/>
+          <w:lang w:val="en-US"/>
+        </w:rPr>
+        <w:t>t</w:t>
       </w:r>
     </w:p>
     <w:p>
@@ -977,8 +997,6 @@
         </w:rPr>
         <w:t xml:space="preserve">                       tough mea</w:t>
       </w:r>
-      <w:bookmarkStart w:id="0" w:name="_GoBack"/>
-      <w:bookmarkEnd w:id="0"/>
       <w:r>
         <w:rPr>
           <w:rFonts w:ascii="Times New Roman" w:hAnsi="Times New Roman" w:cs="Times New Roman"/>

</xml_diff>